<commit_message>
Added Data Examples to Report.
</commit_message>
<xml_diff>
--- a/Report/Report - Week 1.docx
+++ b/Report/Report - Week 1.docx
@@ -310,6 +310,566 @@
       <w:r>
         <w:rPr/>
         <w:t>. For this project I will focus on the datasets that provide the geometrical coordinates of the neighborhoods and social areas of Düsseldorf, as well as the data on population changes and composition of each social area.</w:t>
+      </w:r>
+    </w:p>
+    <w:p>
+      <w:pPr>
+        <w:pStyle w:val="Heading2"/>
+        <w:bidi w:val="0"/>
+        <w:jc w:val="left"/>
+        <w:rPr>
+          <w:rFonts w:ascii="Liberation Sans" w:hAnsi="Liberation Sans" w:eastAsia="Noto Sans CJK SC" w:cs="Droid Sans Devanagari"/>
+          <w:b/>
+          <w:b/>
+          <w:bCs/>
+          <w:sz w:val="32"/>
+          <w:szCs w:val="32"/>
+        </w:rPr>
+      </w:pPr>
+      <w:r>
+        <w:rPr>
+          <w:rFonts w:eastAsia="Noto Sans CJK SC" w:cs="Droid Sans Devanagari"/>
+          <w:b/>
+          <w:bCs/>
+          <w:sz w:val="32"/>
+          <w:szCs w:val="32"/>
+        </w:rPr>
+        <w:t>Data Examples</w:t>
+      </w:r>
+    </w:p>
+    <w:p>
+      <w:pPr>
+        <w:pStyle w:val="Heading3"/>
+        <w:bidi w:val="0"/>
+        <w:jc w:val="left"/>
+        <w:rPr/>
+      </w:pPr>
+      <w:r>
+        <w:rPr/>
+        <w:t>Neighborhoods Geo Location Data</w:t>
+      </w:r>
+    </w:p>
+    <w:p>
+      <w:pPr>
+        <w:pStyle w:val="TextBody"/>
+        <w:bidi w:val="0"/>
+        <w:jc w:val="left"/>
+        <w:rPr/>
+      </w:pPr>
+      <w:r>
+        <w:rPr/>
+        <w:drawing>
+          <wp:anchor behindDoc="0" distT="0" distB="0" distL="0" distR="0" simplePos="0" locked="0" layoutInCell="1" allowOverlap="1" relativeHeight="7">
+            <wp:simplePos x="0" y="0"/>
+            <wp:positionH relativeFrom="column">
+              <wp:align>center</wp:align>
+            </wp:positionH>
+            <wp:positionV relativeFrom="paragraph">
+              <wp:posOffset>635</wp:posOffset>
+            </wp:positionV>
+            <wp:extent cx="6332220" cy="1489075"/>
+            <wp:effectExtent l="0" t="0" r="0" b="0"/>
+            <wp:wrapTopAndBottom/>
+            <wp:docPr id="1" name="Image1" descr=""/>
+            <wp:cNvGraphicFramePr>
+              <a:graphicFrameLocks xmlns:a="http://schemas.openxmlformats.org/drawingml/2006/main" noChangeAspect="1"/>
+            </wp:cNvGraphicFramePr>
+            <a:graphic xmlns:a="http://schemas.openxmlformats.org/drawingml/2006/main">
+              <a:graphicData uri="http://schemas.openxmlformats.org/drawingml/2006/picture">
+                <pic:pic xmlns:pic="http://schemas.openxmlformats.org/drawingml/2006/picture">
+                  <pic:nvPicPr>
+                    <pic:cNvPr id="1" name="Image1" descr=""/>
+                    <pic:cNvPicPr>
+                      <a:picLocks noChangeAspect="1" noChangeArrowheads="1"/>
+                    </pic:cNvPicPr>
+                  </pic:nvPicPr>
+                  <pic:blipFill>
+                    <a:blip r:embed="rId3"/>
+                    <a:stretch>
+                      <a:fillRect/>
+                    </a:stretch>
+                  </pic:blipFill>
+                  <pic:spPr bwMode="auto">
+                    <a:xfrm>
+                      <a:off x="0" y="0"/>
+                      <a:ext cx="6332220" cy="1489075"/>
+                    </a:xfrm>
+                    <a:prstGeom prst="rect">
+                      <a:avLst/>
+                    </a:prstGeom>
+                  </pic:spPr>
+                </pic:pic>
+              </a:graphicData>
+            </a:graphic>
+          </wp:anchor>
+        </w:drawing>
+      </w:r>
+    </w:p>
+    <w:p>
+      <w:pPr>
+        <w:pStyle w:val="TextBody"/>
+        <w:bidi w:val="0"/>
+        <w:jc w:val="left"/>
+        <w:rPr/>
+      </w:pPr>
+      <w:r>
+        <w:rPr/>
+        <w:drawing>
+          <wp:anchor behindDoc="0" distT="0" distB="0" distL="0" distR="0" simplePos="0" locked="0" layoutInCell="1" allowOverlap="1" relativeHeight="2">
+            <wp:simplePos x="0" y="0"/>
+            <wp:positionH relativeFrom="column">
+              <wp:align>center</wp:align>
+            </wp:positionH>
+            <wp:positionV relativeFrom="paragraph">
+              <wp:posOffset>635</wp:posOffset>
+            </wp:positionV>
+            <wp:extent cx="5980430" cy="2190115"/>
+            <wp:effectExtent l="0" t="0" r="0" b="0"/>
+            <wp:wrapSquare wrapText="largest"/>
+            <wp:docPr id="2" name="Image2" descr=""/>
+            <wp:cNvGraphicFramePr>
+              <a:graphicFrameLocks xmlns:a="http://schemas.openxmlformats.org/drawingml/2006/main" noChangeAspect="1"/>
+            </wp:cNvGraphicFramePr>
+            <a:graphic xmlns:a="http://schemas.openxmlformats.org/drawingml/2006/main">
+              <a:graphicData uri="http://schemas.openxmlformats.org/drawingml/2006/picture">
+                <pic:pic xmlns:pic="http://schemas.openxmlformats.org/drawingml/2006/picture">
+                  <pic:nvPicPr>
+                    <pic:cNvPr id="2" name="Image2" descr=""/>
+                    <pic:cNvPicPr>
+                      <a:picLocks noChangeAspect="1" noChangeArrowheads="1"/>
+                    </pic:cNvPicPr>
+                  </pic:nvPicPr>
+                  <pic:blipFill>
+                    <a:blip r:embed="rId4"/>
+                    <a:stretch>
+                      <a:fillRect/>
+                    </a:stretch>
+                  </pic:blipFill>
+                  <pic:spPr bwMode="auto">
+                    <a:xfrm>
+                      <a:off x="0" y="0"/>
+                      <a:ext cx="5980430" cy="2190115"/>
+                    </a:xfrm>
+                    <a:prstGeom prst="rect">
+                      <a:avLst/>
+                    </a:prstGeom>
+                  </pic:spPr>
+                </pic:pic>
+              </a:graphicData>
+            </a:graphic>
+          </wp:anchor>
+        </w:drawing>
+      </w:r>
+    </w:p>
+    <w:p>
+      <w:pPr>
+        <w:pStyle w:val="TextBody"/>
+        <w:bidi w:val="0"/>
+        <w:jc w:val="left"/>
+        <w:rPr>
+          <w:b/>
+          <w:b/>
+          <w:bCs/>
+        </w:rPr>
+      </w:pPr>
+      <w:r>
+        <w:rPr>
+          <w:b/>
+          <w:bCs/>
+        </w:rPr>
+        <w:t>Content:</w:t>
+      </w:r>
+    </w:p>
+    <w:p>
+      <w:pPr>
+        <w:pStyle w:val="TextBody"/>
+        <w:bidi w:val="0"/>
+        <w:jc w:val="left"/>
+        <w:rPr/>
+      </w:pPr>
+      <w:r>
+        <w:rPr/>
+        <w:t>The data of the neighboorhoods has been created by the department 'Amt 12/2' of the citiy of Duesseldorf with status of December 31st, 2017. The city area of Duesseldorf is divided into 10 departments and 50 neighborhoods. Each neighborhood is assigned to one department. Departments only have an ID and no name, whereas neighborhoods have an ID and a name. The neighborhood ID is a merged key based on the ID of the department and a digit for the neighborhood.</w:t>
+      </w:r>
+    </w:p>
+    <w:p>
+      <w:pPr>
+        <w:pStyle w:val="TextBody"/>
+        <w:bidi w:val="0"/>
+        <w:jc w:val="left"/>
+        <w:rPr/>
+      </w:pPr>
+      <w:r>
+        <w:rPr/>
+        <w:t>As the analysis will be based on the neighborhoods only the columns 'Neighborhood ID', 'Neighborhood and 'geometry' will be used.</w:t>
+      </w:r>
+    </w:p>
+    <w:p>
+      <w:pPr>
+        <w:pStyle w:val="Heading3"/>
+        <w:bidi w:val="0"/>
+        <w:jc w:val="left"/>
+        <w:rPr/>
+      </w:pPr>
+      <w:r>
+        <w:rPr/>
+        <w:t>Population</w:t>
+      </w:r>
+    </w:p>
+    <w:p>
+      <w:pPr>
+        <w:pStyle w:val="TextBody"/>
+        <w:bidi w:val="0"/>
+        <w:jc w:val="left"/>
+        <w:rPr/>
+      </w:pPr>
+      <w:r>
+        <w:rPr/>
+        <w:drawing>
+          <wp:anchor behindDoc="0" distT="0" distB="0" distL="0" distR="0" simplePos="0" locked="0" layoutInCell="1" allowOverlap="1" relativeHeight="3">
+            <wp:simplePos x="0" y="0"/>
+            <wp:positionH relativeFrom="column">
+              <wp:align>center</wp:align>
+            </wp:positionH>
+            <wp:positionV relativeFrom="paragraph">
+              <wp:posOffset>635</wp:posOffset>
+            </wp:positionV>
+            <wp:extent cx="5247640" cy="1561465"/>
+            <wp:effectExtent l="0" t="0" r="0" b="0"/>
+            <wp:wrapSquare wrapText="largest"/>
+            <wp:docPr id="3" name="Image3" descr=""/>
+            <wp:cNvGraphicFramePr>
+              <a:graphicFrameLocks xmlns:a="http://schemas.openxmlformats.org/drawingml/2006/main" noChangeAspect="1"/>
+            </wp:cNvGraphicFramePr>
+            <a:graphic xmlns:a="http://schemas.openxmlformats.org/drawingml/2006/main">
+              <a:graphicData uri="http://schemas.openxmlformats.org/drawingml/2006/picture">
+                <pic:pic xmlns:pic="http://schemas.openxmlformats.org/drawingml/2006/picture">
+                  <pic:nvPicPr>
+                    <pic:cNvPr id="3" name="Image3" descr=""/>
+                    <pic:cNvPicPr>
+                      <a:picLocks noChangeAspect="1" noChangeArrowheads="1"/>
+                    </pic:cNvPicPr>
+                  </pic:nvPicPr>
+                  <pic:blipFill>
+                    <a:blip r:embed="rId5"/>
+                    <a:stretch>
+                      <a:fillRect/>
+                    </a:stretch>
+                  </pic:blipFill>
+                  <pic:spPr bwMode="auto">
+                    <a:xfrm>
+                      <a:off x="0" y="0"/>
+                      <a:ext cx="5247640" cy="1561465"/>
+                    </a:xfrm>
+                    <a:prstGeom prst="rect">
+                      <a:avLst/>
+                    </a:prstGeom>
+                  </pic:spPr>
+                </pic:pic>
+              </a:graphicData>
+            </a:graphic>
+          </wp:anchor>
+        </w:drawing>
+      </w:r>
+    </w:p>
+    <w:p>
+      <w:pPr>
+        <w:pStyle w:val="TextBody"/>
+        <w:bidi w:val="0"/>
+        <w:jc w:val="left"/>
+        <w:rPr/>
+      </w:pPr>
+      <w:r>
+        <w:rPr/>
+        <w:drawing>
+          <wp:anchor behindDoc="0" distT="0" distB="0" distL="0" distR="0" simplePos="0" locked="0" layoutInCell="1" allowOverlap="1" relativeHeight="4">
+            <wp:simplePos x="0" y="0"/>
+            <wp:positionH relativeFrom="column">
+              <wp:align>center</wp:align>
+            </wp:positionH>
+            <wp:positionV relativeFrom="paragraph">
+              <wp:posOffset>635</wp:posOffset>
+            </wp:positionV>
+            <wp:extent cx="5247640" cy="1466850"/>
+            <wp:effectExtent l="0" t="0" r="0" b="0"/>
+            <wp:wrapSquare wrapText="largest"/>
+            <wp:docPr id="4" name="Image4" descr=""/>
+            <wp:cNvGraphicFramePr>
+              <a:graphicFrameLocks xmlns:a="http://schemas.openxmlformats.org/drawingml/2006/main" noChangeAspect="1"/>
+            </wp:cNvGraphicFramePr>
+            <a:graphic xmlns:a="http://schemas.openxmlformats.org/drawingml/2006/main">
+              <a:graphicData uri="http://schemas.openxmlformats.org/drawingml/2006/picture">
+                <pic:pic xmlns:pic="http://schemas.openxmlformats.org/drawingml/2006/picture">
+                  <pic:nvPicPr>
+                    <pic:cNvPr id="4" name="Image4" descr=""/>
+                    <pic:cNvPicPr>
+                      <a:picLocks noChangeAspect="1" noChangeArrowheads="1"/>
+                    </pic:cNvPicPr>
+                  </pic:nvPicPr>
+                  <pic:blipFill>
+                    <a:blip r:embed="rId6"/>
+                    <a:stretch>
+                      <a:fillRect/>
+                    </a:stretch>
+                  </pic:blipFill>
+                  <pic:spPr bwMode="auto">
+                    <a:xfrm>
+                      <a:off x="0" y="0"/>
+                      <a:ext cx="5247640" cy="1466850"/>
+                    </a:xfrm>
+                    <a:prstGeom prst="rect">
+                      <a:avLst/>
+                    </a:prstGeom>
+                  </pic:spPr>
+                </pic:pic>
+              </a:graphicData>
+            </a:graphic>
+          </wp:anchor>
+        </w:drawing>
+      </w:r>
+    </w:p>
+    <w:p>
+      <w:pPr>
+        <w:pStyle w:val="TextBody"/>
+        <w:bidi w:val="0"/>
+        <w:jc w:val="left"/>
+        <w:rPr>
+          <w:b/>
+          <w:b/>
+          <w:bCs/>
+        </w:rPr>
+      </w:pPr>
+      <w:r>
+        <w:rPr>
+          <w:b/>
+          <w:bCs/>
+        </w:rPr>
+        <w:t>Content:</w:t>
+      </w:r>
+    </w:p>
+    <w:p>
+      <w:pPr>
+        <w:pStyle w:val="TextBody"/>
+        <w:bidi w:val="0"/>
+        <w:jc w:val="left"/>
+        <w:rPr/>
+      </w:pPr>
+      <w:r>
+        <w:rPr/>
+        <w:t>The data includes the total population of each neighborhood by the end of the years 2012 to 2018. The population data is provided for all 50 neighborhoods.</w:t>
+      </w:r>
+    </w:p>
+    <w:p>
+      <w:pPr>
+        <w:pStyle w:val="TextBody"/>
+        <w:bidi w:val="0"/>
+        <w:jc w:val="left"/>
+        <w:rPr/>
+      </w:pPr>
+      <w:r>
+        <w:rPr/>
+        <w:t>For the analysis the data for the past five years (2013 to 2018) will be used.</w:t>
+      </w:r>
+    </w:p>
+    <w:p>
+      <w:pPr>
+        <w:pStyle w:val="Heading3"/>
+        <w:bidi w:val="0"/>
+        <w:jc w:val="left"/>
+        <w:rPr/>
+      </w:pPr>
+      <w:r>
+        <w:rPr/>
+        <w:t>Social Areas (Geo Location Data)</w:t>
+      </w:r>
+    </w:p>
+    <w:p>
+      <w:pPr>
+        <w:pStyle w:val="TextBody"/>
+        <w:bidi w:val="0"/>
+        <w:jc w:val="left"/>
+        <w:rPr/>
+      </w:pPr>
+      <w:r>
+        <w:rPr/>
+        <w:drawing>
+          <wp:anchor behindDoc="0" distT="0" distB="0" distL="0" distR="0" simplePos="0" locked="0" layoutInCell="1" allowOverlap="1" relativeHeight="5">
+            <wp:simplePos x="0" y="0"/>
+            <wp:positionH relativeFrom="column">
+              <wp:align>center</wp:align>
+            </wp:positionH>
+            <wp:positionV relativeFrom="paragraph">
+              <wp:posOffset>635</wp:posOffset>
+            </wp:positionV>
+            <wp:extent cx="6332220" cy="1510030"/>
+            <wp:effectExtent l="0" t="0" r="0" b="0"/>
+            <wp:wrapSquare wrapText="largest"/>
+            <wp:docPr id="5" name="Image5" descr=""/>
+            <wp:cNvGraphicFramePr>
+              <a:graphicFrameLocks xmlns:a="http://schemas.openxmlformats.org/drawingml/2006/main" noChangeAspect="1"/>
+            </wp:cNvGraphicFramePr>
+            <a:graphic xmlns:a="http://schemas.openxmlformats.org/drawingml/2006/main">
+              <a:graphicData uri="http://schemas.openxmlformats.org/drawingml/2006/picture">
+                <pic:pic xmlns:pic="http://schemas.openxmlformats.org/drawingml/2006/picture">
+                  <pic:nvPicPr>
+                    <pic:cNvPr id="5" name="Image5" descr=""/>
+                    <pic:cNvPicPr>
+                      <a:picLocks noChangeAspect="1" noChangeArrowheads="1"/>
+                    </pic:cNvPicPr>
+                  </pic:nvPicPr>
+                  <pic:blipFill>
+                    <a:blip r:embed="rId7"/>
+                    <a:stretch>
+                      <a:fillRect/>
+                    </a:stretch>
+                  </pic:blipFill>
+                  <pic:spPr bwMode="auto">
+                    <a:xfrm>
+                      <a:off x="0" y="0"/>
+                      <a:ext cx="6332220" cy="1510030"/>
+                    </a:xfrm>
+                    <a:prstGeom prst="rect">
+                      <a:avLst/>
+                    </a:prstGeom>
+                  </pic:spPr>
+                </pic:pic>
+              </a:graphicData>
+            </a:graphic>
+          </wp:anchor>
+        </w:drawing>
+      </w:r>
+    </w:p>
+    <w:p>
+      <w:pPr>
+        <w:pStyle w:val="TextBody"/>
+        <w:bidi w:val="0"/>
+        <w:jc w:val="left"/>
+        <w:rPr/>
+      </w:pPr>
+      <w:r>
+        <w:rPr/>
+      </w:r>
+    </w:p>
+    <w:p>
+      <w:pPr>
+        <w:pStyle w:val="TextBody"/>
+        <w:bidi w:val="0"/>
+        <w:jc w:val="left"/>
+        <w:rPr>
+          <w:b/>
+          <w:b/>
+          <w:bCs/>
+        </w:rPr>
+      </w:pPr>
+      <w:r>
+        <w:rPr>
+          <w:b/>
+          <w:bCs/>
+        </w:rPr>
+        <w:t>Content:</w:t>
+      </w:r>
+    </w:p>
+    <w:p>
+      <w:pPr>
+        <w:pStyle w:val="TextBody"/>
+        <w:bidi w:val="0"/>
+        <w:jc w:val="left"/>
+        <w:rPr/>
+      </w:pPr>
+      <w:r>
+        <w:rPr/>
+        <w:t>The data includes the geo location data for the 179 social areas in Düsseldorf with status 2018. The social areas are mapped to the departments and with three exceptions, also to neighborhoods. The key in column "Sozialraum7" is a merged key, in which the last three digits represent the corresponding Neighborhood ID and all digits before that represent the Social Area ID ('Sozialraum4').</w:t>
+      </w:r>
+    </w:p>
+    <w:p>
+      <w:pPr>
+        <w:pStyle w:val="TextBody"/>
+        <w:bidi w:val="0"/>
+        <w:jc w:val="left"/>
+        <w:rPr/>
+      </w:pPr>
+      <w:r>
+        <w:rPr/>
+        <w:t>As transparent in the 'Description' of the DataFrame, the value '0' is appearing three times in the column 'Sozialraum7'. All other values are unique. The three '0' entries need to be further analyzed and decided on how to cope with those.</w:t>
+      </w:r>
+    </w:p>
+    <w:p>
+      <w:pPr>
+        <w:pStyle w:val="Heading3"/>
+        <w:bidi w:val="0"/>
+        <w:jc w:val="left"/>
+        <w:rPr/>
+      </w:pPr>
+      <w:r>
+        <w:rPr/>
+        <w:t>Social Areas (Geographical and Environmental Data)</w:t>
+      </w:r>
+    </w:p>
+    <w:p>
+      <w:pPr>
+        <w:pStyle w:val="TextBody"/>
+        <w:bidi w:val="0"/>
+        <w:jc w:val="left"/>
+        <w:rPr/>
+      </w:pPr>
+      <w:r>
+        <w:rPr/>
+        <w:drawing>
+          <wp:anchor behindDoc="0" distT="0" distB="0" distL="0" distR="0" simplePos="0" locked="0" layoutInCell="1" allowOverlap="1" relativeHeight="6">
+            <wp:simplePos x="0" y="0"/>
+            <wp:positionH relativeFrom="column">
+              <wp:align>center</wp:align>
+            </wp:positionH>
+            <wp:positionV relativeFrom="paragraph">
+              <wp:posOffset>635</wp:posOffset>
+            </wp:positionV>
+            <wp:extent cx="6332220" cy="1206500"/>
+            <wp:effectExtent l="0" t="0" r="0" b="0"/>
+            <wp:wrapSquare wrapText="largest"/>
+            <wp:docPr id="6" name="Image6" descr=""/>
+            <wp:cNvGraphicFramePr>
+              <a:graphicFrameLocks xmlns:a="http://schemas.openxmlformats.org/drawingml/2006/main" noChangeAspect="1"/>
+            </wp:cNvGraphicFramePr>
+            <a:graphic xmlns:a="http://schemas.openxmlformats.org/drawingml/2006/main">
+              <a:graphicData uri="http://schemas.openxmlformats.org/drawingml/2006/picture">
+                <pic:pic xmlns:pic="http://schemas.openxmlformats.org/drawingml/2006/picture">
+                  <pic:nvPicPr>
+                    <pic:cNvPr id="6" name="Image6" descr=""/>
+                    <pic:cNvPicPr>
+                      <a:picLocks noChangeAspect="1" noChangeArrowheads="1"/>
+                    </pic:cNvPicPr>
+                  </pic:nvPicPr>
+                  <pic:blipFill>
+                    <a:blip r:embed="rId8"/>
+                    <a:stretch>
+                      <a:fillRect/>
+                    </a:stretch>
+                  </pic:blipFill>
+                  <pic:spPr bwMode="auto">
+                    <a:xfrm>
+                      <a:off x="0" y="0"/>
+                      <a:ext cx="6332220" cy="1206500"/>
+                    </a:xfrm>
+                    <a:prstGeom prst="rect">
+                      <a:avLst/>
+                    </a:prstGeom>
+                  </pic:spPr>
+                </pic:pic>
+              </a:graphicData>
+            </a:graphic>
+          </wp:anchor>
+        </w:drawing>
+      </w:r>
+    </w:p>
+    <w:p>
+      <w:pPr>
+        <w:pStyle w:val="TextBody"/>
+        <w:bidi w:val="0"/>
+        <w:jc w:val="left"/>
+        <w:rPr/>
+      </w:pPr>
+      <w:r>
+        <w:rPr/>
       </w:r>
     </w:p>
     <w:p>
@@ -374,6 +934,7 @@
     </w:lvl>
     <w:lvl w:ilvl="2">
       <w:start w:val="1"/>
+      <w:pStyle w:val="Heading3"/>
       <w:numFmt w:val="none"/>
       <w:suff w:val="nothing"/>
       <w:lvlText w:val=""/>
@@ -523,6 +1084,26 @@
       <w:szCs w:val="32"/>
     </w:rPr>
   </w:style>
+  <w:style w:type="paragraph" w:styleId="Heading3">
+    <w:name w:val="Heading 3"/>
+    <w:basedOn w:val="Heading"/>
+    <w:next w:val="TextBody"/>
+    <w:qFormat/>
+    <w:pPr>
+      <w:numPr>
+        <w:ilvl w:val="2"/>
+        <w:numId w:val="1"/>
+      </w:numPr>
+      <w:spacing w:before="140" w:after="120"/>
+      <w:outlineLvl w:val="2"/>
+    </w:pPr>
+    <w:rPr>
+      <w:b/>
+      <w:bCs/>
+      <w:sz w:val="28"/>
+      <w:szCs w:val="28"/>
+    </w:rPr>
+  </w:style>
   <w:style w:type="character" w:styleId="NumberingSymbols">
     <w:name w:val="Numbering Symbols"/>
     <w:qFormat/>
@@ -534,6 +1115,14 @@
       <w:color w:val="000080"/>
       <w:u w:val="single"/>
       <w:lang w:val="zxx" w:eastAsia="zxx" w:bidi="zxx"/>
+    </w:rPr>
+  </w:style>
+  <w:style w:type="character" w:styleId="StrongEmphasis">
+    <w:name w:val="Strong Emphasis"/>
+    <w:qFormat/>
+    <w:rPr>
+      <w:b/>
+      <w:bCs/>
     </w:rPr>
   </w:style>
   <w:style w:type="paragraph" w:styleId="Heading">

</xml_diff>

<commit_message>
Data Description for Social Areas finalized and inserted to Report.
</commit_message>
<xml_diff>
--- a/Report/Report - Week 1.docx
+++ b/Report/Report - Week 1.docx
@@ -17,27 +17,7 @@
           <w:sz w:val="36"/>
           <w:szCs w:val="36"/>
         </w:rPr>
-        <w:t xml:space="preserve">A </w:t>
-      </w:r>
-      <w:r>
-        <w:rPr>
-          <w:rFonts w:eastAsia="Noto Sans CJK SC" w:cs="Droid Sans Devanagari"/>
-          <w:b/>
-          <w:bCs/>
-          <w:sz w:val="36"/>
-          <w:szCs w:val="36"/>
-        </w:rPr>
-        <w:t>guide to the neighborhoods of</w:t>
-      </w:r>
-      <w:r>
-        <w:rPr>
-          <w:rFonts w:eastAsia="Noto Sans CJK SC" w:cs="Droid Sans Devanagari"/>
-          <w:b/>
-          <w:bCs/>
-          <w:sz w:val="36"/>
-          <w:szCs w:val="36"/>
-        </w:rPr>
-        <w:t xml:space="preserve"> Düsseldorf, DE</w:t>
+        <w:t>A guide to the neighborhoods of Düsseldorf, DE</w:t>
       </w:r>
     </w:p>
     <w:p>
@@ -55,17 +35,7 @@
           <w:sz w:val="36"/>
           <w:szCs w:val="36"/>
         </w:rPr>
-        <w:t>O</w:t>
-      </w:r>
-      <w:r>
-        <w:rPr>
-          <w:rFonts w:eastAsia="Noto Sans CJK SC" w:cs="Droid Sans Devanagari"/>
-          <w:b w:val="false"/>
-          <w:bCs w:val="false"/>
-          <w:sz w:val="36"/>
-          <w:szCs w:val="36"/>
-        </w:rPr>
-        <w:t>liver Möll</w:t>
+        <w:t>Oliver Möll</w:t>
       </w:r>
     </w:p>
     <w:p>
@@ -89,6 +59,10 @@
     <w:p>
       <w:pPr>
         <w:pStyle w:val="Heading1"/>
+        <w:numPr>
+          <w:ilvl w:val="0"/>
+          <w:numId w:val="2"/>
+        </w:numPr>
         <w:bidi w:val="0"/>
         <w:jc w:val="left"/>
         <w:rPr/>
@@ -101,6 +75,10 @@
     <w:p>
       <w:pPr>
         <w:pStyle w:val="Heading2"/>
+        <w:numPr>
+          <w:ilvl w:val="1"/>
+          <w:numId w:val="2"/>
+        </w:numPr>
         <w:bidi w:val="0"/>
         <w:jc w:val="left"/>
         <w:rPr/>
@@ -119,11 +97,7 @@
       </w:pPr>
       <w:r>
         <w:rPr/>
-        <w:t>Dü</w:t>
-      </w:r>
-      <w:r>
-        <w:rPr/>
-        <w:t>sseldorf is the 7</w:t>
+        <w:t>Düsseldorf is the 7</w:t>
       </w:r>
       <w:r>
         <w:rPr>
@@ -157,6 +131,7 @@
         <w:rPr>
           <w:position w:val="0"/>
           <w:sz w:val="24"/>
+          <w:sz w:val="24"/>
           <w:vertAlign w:val="baseline"/>
         </w:rPr>
         <w:t>/13</w:t>
@@ -181,16 +156,16 @@
       </w:pPr>
       <w:r>
         <w:rPr/>
-        <w:t xml:space="preserve">Due to its heritage and expansion over </w:t>
-      </w:r>
-      <w:r>
-        <w:rPr/>
-        <w:t>more than eight centuries, it is coined by a rather urbanized city center with a mix of historic and modernized buildings, accompanied by diverse neighborhoods surrounding the city centre.</w:t>
+        <w:t>Due to its heritage and expansion over more than eight centuries, it is coined by a rather urbanized city center with a mix of historic and modernized buildings, accompanied by diverse neighborhoods surrounding the city centre.</w:t>
       </w:r>
     </w:p>
     <w:p>
       <w:pPr>
         <w:pStyle w:val="Heading2"/>
+        <w:numPr>
+          <w:ilvl w:val="1"/>
+          <w:numId w:val="2"/>
+        </w:numPr>
         <w:bidi w:val="0"/>
         <w:jc w:val="left"/>
         <w:rPr/>
@@ -221,16 +196,16 @@
       </w:pPr>
       <w:r>
         <w:rPr/>
-        <w:t xml:space="preserve">This project aims to provide a clustering of the different neighborhoods based on </w:t>
-      </w:r>
-      <w:r>
-        <w:rPr/>
-        <w:t>selected social and urban design specific indicators (e.g. % of urbanised and non-urbanised area, population per square kilometre), as well as the type of venues located in the neighborhoods. Next to the clustering of neighborhoods, an analysis of the change of population per neighborhood over the last five years aims to provide an additional perspective on the neighborhoods and their development.</w:t>
+        <w:t>This project aims to provide a clustering of the different neighborhoods based on selected social and urban design specific indicators (e.g. % of urbanised and non-urbanised area, population per square kilometre), as well as the type of venues located in the neighborhoods. Next to the clustering of neighborhoods, an analysis of the change of population per neighborhood over the last five years aims to provide an additional perspective on the neighborhoods and their development.</w:t>
       </w:r>
     </w:p>
     <w:p>
       <w:pPr>
         <w:pStyle w:val="Heading2"/>
+        <w:numPr>
+          <w:ilvl w:val="1"/>
+          <w:numId w:val="2"/>
+        </w:numPr>
         <w:bidi w:val="0"/>
         <w:jc w:val="left"/>
         <w:rPr/>
@@ -255,6 +230,10 @@
     <w:p>
       <w:pPr>
         <w:pStyle w:val="Heading1"/>
+        <w:numPr>
+          <w:ilvl w:val="0"/>
+          <w:numId w:val="2"/>
+        </w:numPr>
         <w:bidi w:val="0"/>
         <w:jc w:val="left"/>
         <w:rPr/>
@@ -267,6 +246,10 @@
     <w:p>
       <w:pPr>
         <w:pStyle w:val="Heading2"/>
+        <w:numPr>
+          <w:ilvl w:val="1"/>
+          <w:numId w:val="2"/>
+        </w:numPr>
         <w:bidi w:val="0"/>
         <w:jc w:val="left"/>
         <w:rPr/>
@@ -314,7 +297,59 @@
     </w:p>
     <w:p>
       <w:pPr>
+        <w:pStyle w:val="TextBody"/>
+        <w:bidi w:val="0"/>
+        <w:jc w:val="left"/>
+        <w:rPr/>
+      </w:pPr>
+      <w:r>
+        <w:rPr/>
+        <w:t>The secondary source of this project is Foursquare and its API, which allows to perform requests on recommended venues in a specific radius around a specific geo location. Each venue is thereby categorized in a hierarchical category structure and thereby allows to cluster the different locations by their type.</w:t>
+      </w:r>
+    </w:p>
+    <w:p>
+      <w:pPr>
+        <w:pStyle w:val="TextBody"/>
+        <w:bidi w:val="0"/>
+        <w:spacing w:before="0" w:after="140"/>
+        <w:jc w:val="left"/>
+        <w:rPr/>
+      </w:pPr>
+      <w:r>
+        <w:rPr/>
+        <w:t>In the iPythonNotebook of this project, for each data source the relevant link is provided.</w:t>
+      </w:r>
+    </w:p>
+    <w:p>
+      <w:pPr>
         <w:pStyle w:val="Heading2"/>
+        <w:numPr>
+          <w:ilvl w:val="0"/>
+          <w:numId w:val="0"/>
+        </w:numPr>
+        <w:bidi w:val="0"/>
+        <w:ind w:left="0" w:hanging="0"/>
+        <w:jc w:val="left"/>
+        <w:rPr>
+          <w:rFonts w:eastAsia="Noto Sans CJK SC" w:cs="Droid Sans Devanagari"/>
+          <w:b/>
+          <w:b/>
+          <w:bCs/>
+          <w:sz w:val="32"/>
+          <w:szCs w:val="32"/>
+        </w:rPr>
+      </w:pPr>
+      <w:r>
+        <w:rPr/>
+      </w:r>
+    </w:p>
+    <w:p>
+      <w:pPr>
+        <w:pStyle w:val="Heading2"/>
+        <w:numPr>
+          <w:ilvl w:val="1"/>
+          <w:numId w:val="2"/>
+        </w:numPr>
         <w:bidi w:val="0"/>
         <w:jc w:val="left"/>
         <w:rPr>
@@ -340,6 +375,10 @@
     <w:p>
       <w:pPr>
         <w:pStyle w:val="Heading3"/>
+        <w:numPr>
+          <w:ilvl w:val="2"/>
+          <w:numId w:val="2"/>
+        </w:numPr>
         <w:bidi w:val="0"/>
         <w:jc w:val="left"/>
         <w:rPr/>
@@ -362,10 +401,10 @@
           <wp:anchor behindDoc="0" distT="0" distB="0" distL="0" distR="0" simplePos="0" locked="0" layoutInCell="1" allowOverlap="1" relativeHeight="7">
             <wp:simplePos x="0" y="0"/>
             <wp:positionH relativeFrom="column">
-              <wp:align>center</wp:align>
+              <wp:posOffset>0</wp:posOffset>
             </wp:positionH>
             <wp:positionV relativeFrom="paragraph">
-              <wp:posOffset>635</wp:posOffset>
+              <wp:posOffset>95885</wp:posOffset>
             </wp:positionV>
             <wp:extent cx="6332220" cy="1489075"/>
             <wp:effectExtent l="0" t="0" r="0" b="0"/>
@@ -418,14 +457,14 @@
           <wp:anchor behindDoc="0" distT="0" distB="0" distL="0" distR="0" simplePos="0" locked="0" layoutInCell="1" allowOverlap="1" relativeHeight="2">
             <wp:simplePos x="0" y="0"/>
             <wp:positionH relativeFrom="column">
-              <wp:align>center</wp:align>
+              <wp:posOffset>-5080</wp:posOffset>
             </wp:positionH>
             <wp:positionV relativeFrom="paragraph">
               <wp:posOffset>635</wp:posOffset>
             </wp:positionV>
             <wp:extent cx="5980430" cy="2190115"/>
             <wp:effectExtent l="0" t="0" r="0" b="0"/>
-            <wp:wrapSquare wrapText="largest"/>
+            <wp:wrapTopAndBottom/>
             <wp:docPr id="2" name="Image2" descr=""/>
             <wp:cNvGraphicFramePr>
               <a:graphicFrameLocks xmlns:a="http://schemas.openxmlformats.org/drawingml/2006/main" noChangeAspect="1"/>
@@ -473,6 +512,21 @@
         </w:rPr>
       </w:pPr>
       <w:r>
+        <w:rPr/>
+      </w:r>
+    </w:p>
+    <w:p>
+      <w:pPr>
+        <w:pStyle w:val="TextBody"/>
+        <w:bidi w:val="0"/>
+        <w:jc w:val="left"/>
+        <w:rPr>
+          <w:b/>
+          <w:b/>
+          <w:bCs/>
+        </w:rPr>
+      </w:pPr>
+      <w:r>
         <w:rPr>
           <w:b/>
           <w:bCs/>
@@ -507,6 +561,25 @@
     <w:p>
       <w:pPr>
         <w:pStyle w:val="Heading3"/>
+        <w:numPr>
+          <w:ilvl w:val="2"/>
+          <w:numId w:val="2"/>
+        </w:numPr>
+        <w:bidi w:val="0"/>
+        <w:jc w:val="left"/>
+        <w:rPr/>
+      </w:pPr>
+      <w:r>
+        <w:rPr/>
+      </w:r>
+    </w:p>
+    <w:p>
+      <w:pPr>
+        <w:pStyle w:val="Heading3"/>
+        <w:numPr>
+          <w:ilvl w:val="2"/>
+          <w:numId w:val="2"/>
+        </w:numPr>
         <w:bidi w:val="0"/>
         <w:jc w:val="left"/>
         <w:rPr/>
@@ -529,14 +602,14 @@
           <wp:anchor behindDoc="0" distT="0" distB="0" distL="0" distR="0" simplePos="0" locked="0" layoutInCell="1" allowOverlap="1" relativeHeight="3">
             <wp:simplePos x="0" y="0"/>
             <wp:positionH relativeFrom="column">
-              <wp:align>center</wp:align>
+              <wp:posOffset>-19685</wp:posOffset>
             </wp:positionH>
             <wp:positionV relativeFrom="paragraph">
               <wp:posOffset>635</wp:posOffset>
             </wp:positionV>
             <wp:extent cx="5247640" cy="1561465"/>
             <wp:effectExtent l="0" t="0" r="0" b="0"/>
-            <wp:wrapSquare wrapText="largest"/>
+            <wp:wrapTopAndBottom/>
             <wp:docPr id="3" name="Image3" descr=""/>
             <wp:cNvGraphicFramePr>
               <a:graphicFrameLocks xmlns:a="http://schemas.openxmlformats.org/drawingml/2006/main" noChangeAspect="1"/>
@@ -585,14 +658,14 @@
           <wp:anchor behindDoc="0" distT="0" distB="0" distL="0" distR="0" simplePos="0" locked="0" layoutInCell="1" allowOverlap="1" relativeHeight="4">
             <wp:simplePos x="0" y="0"/>
             <wp:positionH relativeFrom="column">
-              <wp:align>center</wp:align>
+              <wp:posOffset>-81915</wp:posOffset>
             </wp:positionH>
             <wp:positionV relativeFrom="paragraph">
-              <wp:posOffset>635</wp:posOffset>
+              <wp:posOffset>-85725</wp:posOffset>
             </wp:positionV>
             <wp:extent cx="5247640" cy="1466850"/>
             <wp:effectExtent l="0" t="0" r="0" b="0"/>
-            <wp:wrapSquare wrapText="largest"/>
+            <wp:wrapTopAndBottom/>
             <wp:docPr id="4" name="Image4" descr=""/>
             <wp:cNvGraphicFramePr>
               <a:graphicFrameLocks xmlns:a="http://schemas.openxmlformats.org/drawingml/2006/main" noChangeAspect="1"/>
@@ -674,6 +747,40 @@
     <w:p>
       <w:pPr>
         <w:pStyle w:val="Heading3"/>
+        <w:numPr>
+          <w:ilvl w:val="2"/>
+          <w:numId w:val="2"/>
+        </w:numPr>
+        <w:bidi w:val="0"/>
+        <w:jc w:val="left"/>
+        <w:rPr/>
+      </w:pPr>
+      <w:r>
+        <w:rPr/>
+      </w:r>
+    </w:p>
+    <w:p>
+      <w:pPr>
+        <w:pStyle w:val="Heading3"/>
+        <w:numPr>
+          <w:ilvl w:val="2"/>
+          <w:numId w:val="2"/>
+        </w:numPr>
+        <w:bidi w:val="0"/>
+        <w:jc w:val="left"/>
+        <w:rPr/>
+      </w:pPr>
+      <w:r>
+        <w:rPr/>
+      </w:r>
+    </w:p>
+    <w:p>
+      <w:pPr>
+        <w:pStyle w:val="Heading3"/>
+        <w:numPr>
+          <w:ilvl w:val="2"/>
+          <w:numId w:val="2"/>
+        </w:numPr>
         <w:bidi w:val="0"/>
         <w:jc w:val="left"/>
         <w:rPr/>
@@ -692,19 +799,30 @@
       </w:pPr>
       <w:r>
         <w:rPr/>
+      </w:r>
+    </w:p>
+    <w:p>
+      <w:pPr>
+        <w:pStyle w:val="TextBody"/>
+        <w:bidi w:val="0"/>
+        <w:jc w:val="left"/>
+        <w:rPr/>
+      </w:pPr>
+      <w:r>
+        <w:rPr/>
         <w:drawing>
-          <wp:anchor behindDoc="0" distT="0" distB="0" distL="0" distR="0" simplePos="0" locked="0" layoutInCell="1" allowOverlap="1" relativeHeight="5">
+          <wp:anchor behindDoc="0" distT="0" distB="0" distL="0" distR="0" simplePos="0" locked="0" layoutInCell="1" allowOverlap="1" relativeHeight="8">
             <wp:simplePos x="0" y="0"/>
             <wp:positionH relativeFrom="column">
-              <wp:align>center</wp:align>
+              <wp:posOffset>9525</wp:posOffset>
             </wp:positionH>
             <wp:positionV relativeFrom="paragraph">
-              <wp:posOffset>635</wp:posOffset>
+              <wp:posOffset>1704340</wp:posOffset>
             </wp:positionV>
-            <wp:extent cx="6332220" cy="1510030"/>
+            <wp:extent cx="5761990" cy="2171065"/>
             <wp:effectExtent l="0" t="0" r="0" b="0"/>
-            <wp:wrapSquare wrapText="largest"/>
-            <wp:docPr id="5" name="Image5" descr=""/>
+            <wp:wrapTopAndBottom/>
+            <wp:docPr id="5" name="Image7" descr=""/>
             <wp:cNvGraphicFramePr>
               <a:graphicFrameLocks xmlns:a="http://schemas.openxmlformats.org/drawingml/2006/main" noChangeAspect="1"/>
             </wp:cNvGraphicFramePr>
@@ -712,13 +830,58 @@
               <a:graphicData uri="http://schemas.openxmlformats.org/drawingml/2006/picture">
                 <pic:pic xmlns:pic="http://schemas.openxmlformats.org/drawingml/2006/picture">
                   <pic:nvPicPr>
-                    <pic:cNvPr id="5" name="Image5" descr=""/>
+                    <pic:cNvPr id="5" name="Image7" descr=""/>
                     <pic:cNvPicPr>
                       <a:picLocks noChangeAspect="1" noChangeArrowheads="1"/>
                     </pic:cNvPicPr>
                   </pic:nvPicPr>
                   <pic:blipFill>
                     <a:blip r:embed="rId7"/>
+                    <a:stretch>
+                      <a:fillRect/>
+                    </a:stretch>
+                  </pic:blipFill>
+                  <pic:spPr bwMode="auto">
+                    <a:xfrm>
+                      <a:off x="0" y="0"/>
+                      <a:ext cx="5761990" cy="2171065"/>
+                    </a:xfrm>
+                    <a:prstGeom prst="rect">
+                      <a:avLst/>
+                    </a:prstGeom>
+                  </pic:spPr>
+                </pic:pic>
+              </a:graphicData>
+            </a:graphic>
+          </wp:anchor>
+        </w:drawing>
+        <w:drawing>
+          <wp:anchor behindDoc="0" distT="0" distB="0" distL="0" distR="0" simplePos="0" locked="0" layoutInCell="1" allowOverlap="1" relativeHeight="5">
+            <wp:simplePos x="0" y="0"/>
+            <wp:positionH relativeFrom="column">
+              <wp:posOffset>-15240</wp:posOffset>
+            </wp:positionH>
+            <wp:positionV relativeFrom="paragraph">
+              <wp:posOffset>-99060</wp:posOffset>
+            </wp:positionV>
+            <wp:extent cx="6332220" cy="1510030"/>
+            <wp:effectExtent l="0" t="0" r="0" b="0"/>
+            <wp:wrapSquare wrapText="largest"/>
+            <wp:docPr id="6" name="Image5" descr=""/>
+            <wp:cNvGraphicFramePr>
+              <a:graphicFrameLocks xmlns:a="http://schemas.openxmlformats.org/drawingml/2006/main" noChangeAspect="1"/>
+            </wp:cNvGraphicFramePr>
+            <a:graphic xmlns:a="http://schemas.openxmlformats.org/drawingml/2006/main">
+              <a:graphicData uri="http://schemas.openxmlformats.org/drawingml/2006/picture">
+                <pic:pic xmlns:pic="http://schemas.openxmlformats.org/drawingml/2006/picture">
+                  <pic:nvPicPr>
+                    <pic:cNvPr id="6" name="Image5" descr=""/>
+                    <pic:cNvPicPr>
+                      <a:picLocks noChangeAspect="1" noChangeArrowheads="1"/>
+                    </pic:cNvPicPr>
+                  </pic:nvPicPr>
+                  <pic:blipFill>
+                    <a:blip r:embed="rId8"/>
                     <a:stretch>
                       <a:fillRect/>
                     </a:stretch>
@@ -747,21 +910,6 @@
         <w:rPr/>
       </w:pPr>
       <w:r>
-        <w:rPr/>
-      </w:r>
-    </w:p>
-    <w:p>
-      <w:pPr>
-        <w:pStyle w:val="TextBody"/>
-        <w:bidi w:val="0"/>
-        <w:jc w:val="left"/>
-        <w:rPr>
-          <w:b/>
-          <w:b/>
-          <w:bCs/>
-        </w:rPr>
-      </w:pPr>
-      <w:r>
         <w:rPr>
           <w:b/>
           <w:bCs/>
@@ -796,6 +944,10 @@
     <w:p>
       <w:pPr>
         <w:pStyle w:val="Heading3"/>
+        <w:numPr>
+          <w:ilvl w:val="2"/>
+          <w:numId w:val="2"/>
+        </w:numPr>
         <w:bidi w:val="0"/>
         <w:jc w:val="left"/>
         <w:rPr/>
@@ -815,18 +967,18 @@
       <w:r>
         <w:rPr/>
         <w:drawing>
-          <wp:anchor behindDoc="0" distT="0" distB="0" distL="0" distR="0" simplePos="0" locked="0" layoutInCell="1" allowOverlap="1" relativeHeight="6">
+          <wp:anchor behindDoc="0" distT="0" distB="0" distL="0" distR="0" simplePos="0" locked="0" layoutInCell="1" allowOverlap="1" relativeHeight="9">
             <wp:simplePos x="0" y="0"/>
             <wp:positionH relativeFrom="column">
-              <wp:align>center</wp:align>
+              <wp:posOffset>0</wp:posOffset>
             </wp:positionH>
             <wp:positionV relativeFrom="paragraph">
-              <wp:posOffset>635</wp:posOffset>
+              <wp:posOffset>1630045</wp:posOffset>
             </wp:positionV>
-            <wp:extent cx="6332220" cy="1206500"/>
+            <wp:extent cx="6332220" cy="2275840"/>
             <wp:effectExtent l="0" t="0" r="0" b="0"/>
-            <wp:wrapSquare wrapText="largest"/>
-            <wp:docPr id="6" name="Image6" descr=""/>
+            <wp:wrapTopAndBottom/>
+            <wp:docPr id="7" name="Image8" descr=""/>
             <wp:cNvGraphicFramePr>
               <a:graphicFrameLocks xmlns:a="http://schemas.openxmlformats.org/drawingml/2006/main" noChangeAspect="1"/>
             </wp:cNvGraphicFramePr>
@@ -834,13 +986,58 @@
               <a:graphicData uri="http://schemas.openxmlformats.org/drawingml/2006/picture">
                 <pic:pic xmlns:pic="http://schemas.openxmlformats.org/drawingml/2006/picture">
                   <pic:nvPicPr>
-                    <pic:cNvPr id="6" name="Image6" descr=""/>
+                    <pic:cNvPr id="7" name="Image8" descr=""/>
                     <pic:cNvPicPr>
                       <a:picLocks noChangeAspect="1" noChangeArrowheads="1"/>
                     </pic:cNvPicPr>
                   </pic:nvPicPr>
                   <pic:blipFill>
-                    <a:blip r:embed="rId8"/>
+                    <a:blip r:embed="rId9"/>
+                    <a:stretch>
+                      <a:fillRect/>
+                    </a:stretch>
+                  </pic:blipFill>
+                  <pic:spPr bwMode="auto">
+                    <a:xfrm>
+                      <a:off x="0" y="0"/>
+                      <a:ext cx="6332220" cy="2275840"/>
+                    </a:xfrm>
+                    <a:prstGeom prst="rect">
+                      <a:avLst/>
+                    </a:prstGeom>
+                  </pic:spPr>
+                </pic:pic>
+              </a:graphicData>
+            </a:graphic>
+          </wp:anchor>
+        </w:drawing>
+        <w:drawing>
+          <wp:anchor behindDoc="0" distT="0" distB="0" distL="0" distR="0" simplePos="0" locked="0" layoutInCell="1" allowOverlap="1" relativeHeight="6">
+            <wp:simplePos x="0" y="0"/>
+            <wp:positionH relativeFrom="column">
+              <wp:posOffset>0</wp:posOffset>
+            </wp:positionH>
+            <wp:positionV relativeFrom="paragraph">
+              <wp:posOffset>95885</wp:posOffset>
+            </wp:positionV>
+            <wp:extent cx="6332220" cy="1206500"/>
+            <wp:effectExtent l="0" t="0" r="0" b="0"/>
+            <wp:wrapTopAndBottom/>
+            <wp:docPr id="8" name="Image6" descr=""/>
+            <wp:cNvGraphicFramePr>
+              <a:graphicFrameLocks xmlns:a="http://schemas.openxmlformats.org/drawingml/2006/main" noChangeAspect="1"/>
+            </wp:cNvGraphicFramePr>
+            <a:graphic xmlns:a="http://schemas.openxmlformats.org/drawingml/2006/main">
+              <a:graphicData uri="http://schemas.openxmlformats.org/drawingml/2006/picture">
+                <pic:pic xmlns:pic="http://schemas.openxmlformats.org/drawingml/2006/picture">
+                  <pic:nvPicPr>
+                    <pic:cNvPr id="8" name="Image6" descr=""/>
+                    <pic:cNvPicPr>
+                      <a:picLocks noChangeAspect="1" noChangeArrowheads="1"/>
+                    </pic:cNvPicPr>
+                  </pic:nvPicPr>
+                  <pic:blipFill>
+                    <a:blip r:embed="rId10"/>
                     <a:stretch>
                       <a:fillRect/>
                     </a:stretch>
@@ -869,19 +1066,130 @@
         <w:rPr/>
       </w:pPr>
       <w:r>
-        <w:rPr/>
-      </w:r>
-    </w:p>
-    <w:p>
-      <w:pPr>
-        <w:pStyle w:val="TextBody"/>
-        <w:bidi w:val="0"/>
-        <w:jc w:val="left"/>
-        <w:rPr/>
-      </w:pPr>
-      <w:r>
-        <w:rPr/>
-        <w:t>The secondary source of this project is Foursquare and its API, which allows to perform requests on recommended venues in a specific radius around a specific geo location. Each venue is thereby categorized in a hierarchical category structure and thereby allows to cluster the different locations by their type.</w:t>
+        <w:rPr>
+          <w:b/>
+          <w:bCs/>
+        </w:rPr>
+        <w:t>Content:</w:t>
+      </w:r>
+    </w:p>
+    <w:p>
+      <w:pPr>
+        <w:pStyle w:val="TextBody"/>
+        <w:bidi w:val="0"/>
+        <w:jc w:val="left"/>
+        <w:rPr/>
+      </w:pPr>
+      <w:r>
+        <w:rPr/>
+        <w:t>The data includes the geographic and environmental data for the 179 social areas in Düsseldorf with status 2016. Besides the general information of the corresponding department, social area ID and total size in hectare, the data comprises of four different figures that can be summed up in three social characteristics:</w:t>
+      </w:r>
+    </w:p>
+    <w:p>
+      <w:pPr>
+        <w:pStyle w:val="TextBody"/>
+        <w:bidi w:val="0"/>
+        <w:jc w:val="left"/>
+        <w:rPr/>
+      </w:pPr>
+      <w:r>
+        <w:rPr/>
+      </w:r>
+    </w:p>
+    <w:p>
+      <w:pPr>
+        <w:pStyle w:val="TextBody"/>
+        <w:bidi w:val="0"/>
+        <w:jc w:val="left"/>
+        <w:rPr/>
+      </w:pPr>
+      <w:r>
+        <w:rPr/>
+        <w:t>1) Population density: Population per square kilometre.</w:t>
+      </w:r>
+    </w:p>
+    <w:p>
+      <w:pPr>
+        <w:pStyle w:val="TextBody"/>
+        <w:bidi w:val="0"/>
+        <w:jc w:val="left"/>
+        <w:rPr/>
+      </w:pPr>
+      <w:r>
+        <w:rPr/>
+        <w:t>2) Land use: Percentage of area used as living spaces or green spaces.</w:t>
+      </w:r>
+    </w:p>
+    <w:p>
+      <w:pPr>
+        <w:pStyle w:val="TextBody"/>
+        <w:bidi w:val="0"/>
+        <w:jc w:val="left"/>
+        <w:rPr/>
+      </w:pPr>
+      <w:r>
+        <w:rPr/>
+        <w:t>3) Noise pollution: Percentage of population affected by traffic noise.</w:t>
+      </w:r>
+    </w:p>
+    <w:p>
+      <w:pPr>
+        <w:pStyle w:val="TextBody"/>
+        <w:bidi w:val="0"/>
+        <w:jc w:val="left"/>
+        <w:rPr/>
+      </w:pPr>
+      <w:r>
+        <w:rPr/>
+      </w:r>
+    </w:p>
+    <w:p>
+      <w:pPr>
+        <w:pStyle w:val="TextBody"/>
+        <w:bidi w:val="0"/>
+        <w:jc w:val="left"/>
+        <w:rPr/>
+      </w:pPr>
+      <w:r>
+        <w:rPr/>
+        <w:t>This data will be aggregated on neighborhood level and combined with the information about recommended venues in the neighborhood (provided by foursquare) to cluster the neighborhoods.</w:t>
+      </w:r>
+    </w:p>
+    <w:p>
+      <w:pPr>
+        <w:pStyle w:val="Heading3"/>
+        <w:rPr/>
+      </w:pPr>
+      <w:r>
+        <w:rPr/>
+      </w:r>
+    </w:p>
+    <w:p>
+      <w:pPr>
+        <w:pStyle w:val="TextBody"/>
+        <w:rPr/>
+      </w:pPr>
+      <w:r>
+        <w:rPr/>
+      </w:r>
+    </w:p>
+    <w:p>
+      <w:pPr>
+        <w:pStyle w:val="TextBody"/>
+        <w:rPr/>
+      </w:pPr>
+      <w:r>
+        <w:rPr/>
+      </w:r>
+    </w:p>
+    <w:p>
+      <w:pPr>
+        <w:pStyle w:val="Heading3"/>
+        <w:rPr/>
+      </w:pPr>
+      <w:r>
+        <w:rPr/>
+        <w:t>Recommended Venues</w:t>
       </w:r>
     </w:p>
     <w:p>
@@ -894,7 +1202,6 @@
       </w:pPr>
       <w:r>
         <w:rPr/>
-        <w:t>In the iPythonNotebook of this project, for each data source the relevant link is provided.</w:t>
       </w:r>
     </w:p>
     <w:sectPr>
@@ -904,6 +1211,7 @@
       <w:pgNumType w:fmt="decimal"/>
       <w:formProt w:val="false"/>
       <w:textDirection w:val="lrTb"/>
+      <w:docGrid w:type="default" w:linePitch="100" w:charSpace="0"/>
     </w:sectPr>
   </w:body>
 </w:document>
@@ -1004,8 +1312,101 @@
       </w:pPr>
     </w:lvl>
   </w:abstractNum>
+  <w:abstractNum w:abstractNumId="2">
+    <w:lvl w:ilvl="0">
+      <w:start w:val="1"/>
+      <w:numFmt w:val="decimal"/>
+      <w:lvlText w:val="%1"/>
+      <w:lvlJc w:val="left"/>
+      <w:pPr>
+        <w:ind w:left="0" w:hanging="0"/>
+      </w:pPr>
+    </w:lvl>
+    <w:lvl w:ilvl="1">
+      <w:start w:val="1"/>
+      <w:numFmt w:val="decimal"/>
+      <w:lvlText w:val="%1.%2"/>
+      <w:lvlJc w:val="left"/>
+      <w:pPr>
+        <w:ind w:left="0" w:hanging="0"/>
+      </w:pPr>
+    </w:lvl>
+    <w:lvl w:ilvl="2">
+      <w:start w:val="1"/>
+      <w:numFmt w:val="none"/>
+      <w:suff w:val="nothing"/>
+      <w:lvlText w:val=""/>
+      <w:lvlJc w:val="left"/>
+      <w:pPr>
+        <w:ind w:left="0" w:hanging="0"/>
+      </w:pPr>
+    </w:lvl>
+    <w:lvl w:ilvl="3">
+      <w:start w:val="1"/>
+      <w:numFmt w:val="none"/>
+      <w:suff w:val="nothing"/>
+      <w:lvlText w:val=""/>
+      <w:lvlJc w:val="left"/>
+      <w:pPr>
+        <w:ind w:left="0" w:hanging="0"/>
+      </w:pPr>
+    </w:lvl>
+    <w:lvl w:ilvl="4">
+      <w:start w:val="1"/>
+      <w:numFmt w:val="none"/>
+      <w:suff w:val="nothing"/>
+      <w:lvlText w:val=""/>
+      <w:lvlJc w:val="left"/>
+      <w:pPr>
+        <w:ind w:left="0" w:hanging="0"/>
+      </w:pPr>
+    </w:lvl>
+    <w:lvl w:ilvl="5">
+      <w:start w:val="1"/>
+      <w:numFmt w:val="none"/>
+      <w:suff w:val="nothing"/>
+      <w:lvlText w:val=""/>
+      <w:lvlJc w:val="left"/>
+      <w:pPr>
+        <w:ind w:left="0" w:hanging="0"/>
+      </w:pPr>
+    </w:lvl>
+    <w:lvl w:ilvl="6">
+      <w:start w:val="1"/>
+      <w:numFmt w:val="none"/>
+      <w:suff w:val="nothing"/>
+      <w:lvlText w:val=""/>
+      <w:lvlJc w:val="left"/>
+      <w:pPr>
+        <w:ind w:left="0" w:hanging="0"/>
+      </w:pPr>
+    </w:lvl>
+    <w:lvl w:ilvl="7">
+      <w:start w:val="1"/>
+      <w:numFmt w:val="none"/>
+      <w:suff w:val="nothing"/>
+      <w:lvlText w:val=""/>
+      <w:lvlJc w:val="left"/>
+      <w:pPr>
+        <w:ind w:left="0" w:hanging="0"/>
+      </w:pPr>
+    </w:lvl>
+    <w:lvl w:ilvl="8">
+      <w:start w:val="1"/>
+      <w:numFmt w:val="none"/>
+      <w:suff w:val="nothing"/>
+      <w:lvlText w:val=""/>
+      <w:lvlJc w:val="left"/>
+      <w:pPr>
+        <w:ind w:left="0" w:hanging="0"/>
+      </w:pPr>
+    </w:lvl>
+  </w:abstractNum>
   <w:num w:numId="1">
     <w:abstractNumId w:val="1"/>
+  </w:num>
+  <w:num w:numId="2">
+    <w:abstractNumId w:val="2"/>
   </w:num>
 </w:numbering>
 </file>
@@ -1017,15 +1418,12 @@
       <w:rPr>
         <w:rFonts w:ascii="Liberation Serif" w:hAnsi="Liberation Serif" w:eastAsia="Noto Serif CJK SC" w:cs="Droid Sans Devanagari"/>
         <w:kern w:val="2"/>
-        <w:sz w:val="24"/>
         <w:szCs w:val="24"/>
         <w:lang w:val="en-US" w:eastAsia="zh-CN" w:bidi="hi-IN"/>
       </w:rPr>
     </w:rPrDefault>
     <w:pPrDefault>
-      <w:pPr>
-        <w:widowControl/>
-      </w:pPr>
+      <w:pPr/>
     </w:pPrDefault>
   </w:docDefaults>
   <w:style w:type="paragraph" w:styleId="Normal">
@@ -1034,6 +1432,8 @@
     <w:pPr>
       <w:widowControl/>
       <w:bidi w:val="0"/>
+      <w:spacing w:before="0" w:after="0"/>
+      <w:jc w:val="left"/>
     </w:pPr>
     <w:rPr>
       <w:rFonts w:ascii="Liberation Serif" w:hAnsi="Liberation Serif" w:eastAsia="Noto Serif CJK SC" w:cs="Droid Sans Devanagari"/>

</xml_diff>

<commit_message>
Description of Data for venue data added.
</commit_message>
<xml_diff>
--- a/Report/Report - Week 1.docx
+++ b/Report/Report - Week 1.docx
@@ -61,7 +61,7 @@
         <w:pStyle w:val="Heading1"/>
         <w:numPr>
           <w:ilvl w:val="0"/>
-          <w:numId w:val="2"/>
+          <w:numId w:val="3"/>
         </w:numPr>
         <w:bidi w:val="0"/>
         <w:jc w:val="left"/>
@@ -77,7 +77,7 @@
         <w:pStyle w:val="Heading2"/>
         <w:numPr>
           <w:ilvl w:val="1"/>
-          <w:numId w:val="2"/>
+          <w:numId w:val="3"/>
         </w:numPr>
         <w:bidi w:val="0"/>
         <w:jc w:val="left"/>
@@ -164,7 +164,7 @@
         <w:pStyle w:val="Heading2"/>
         <w:numPr>
           <w:ilvl w:val="1"/>
-          <w:numId w:val="2"/>
+          <w:numId w:val="3"/>
         </w:numPr>
         <w:bidi w:val="0"/>
         <w:jc w:val="left"/>
@@ -204,7 +204,7 @@
         <w:pStyle w:val="Heading2"/>
         <w:numPr>
           <w:ilvl w:val="1"/>
-          <w:numId w:val="2"/>
+          <w:numId w:val="3"/>
         </w:numPr>
         <w:bidi w:val="0"/>
         <w:jc w:val="left"/>
@@ -232,7 +232,7 @@
         <w:pStyle w:val="Heading1"/>
         <w:numPr>
           <w:ilvl w:val="0"/>
-          <w:numId w:val="2"/>
+          <w:numId w:val="3"/>
         </w:numPr>
         <w:bidi w:val="0"/>
         <w:jc w:val="left"/>
@@ -248,7 +248,7 @@
         <w:pStyle w:val="Heading2"/>
         <w:numPr>
           <w:ilvl w:val="1"/>
-          <w:numId w:val="2"/>
+          <w:numId w:val="3"/>
         </w:numPr>
         <w:bidi w:val="0"/>
         <w:jc w:val="left"/>
@@ -340,7 +340,13 @@
         </w:rPr>
       </w:pPr>
       <w:r>
-        <w:rPr/>
+        <w:rPr>
+          <w:rFonts w:eastAsia="Noto Sans CJK SC" w:cs="Droid Sans Devanagari"/>
+          <w:b/>
+          <w:bCs/>
+          <w:sz w:val="32"/>
+          <w:szCs w:val="32"/>
+        </w:rPr>
       </w:r>
     </w:p>
     <w:p>
@@ -348,7 +354,7 @@
         <w:pStyle w:val="Heading2"/>
         <w:numPr>
           <w:ilvl w:val="1"/>
-          <w:numId w:val="2"/>
+          <w:numId w:val="3"/>
         </w:numPr>
         <w:bidi w:val="0"/>
         <w:jc w:val="left"/>
@@ -377,7 +383,7 @@
         <w:pStyle w:val="Heading3"/>
         <w:numPr>
           <w:ilvl w:val="2"/>
-          <w:numId w:val="2"/>
+          <w:numId w:val="3"/>
         </w:numPr>
         <w:bidi w:val="0"/>
         <w:jc w:val="left"/>
@@ -512,7 +518,10 @@
         </w:rPr>
       </w:pPr>
       <w:r>
-        <w:rPr/>
+        <w:rPr>
+          <w:b/>
+          <w:bCs/>
+        </w:rPr>
       </w:r>
     </w:p>
     <w:p>
@@ -563,7 +572,7 @@
         <w:pStyle w:val="Heading3"/>
         <w:numPr>
           <w:ilvl w:val="2"/>
-          <w:numId w:val="2"/>
+          <w:numId w:val="3"/>
         </w:numPr>
         <w:bidi w:val="0"/>
         <w:jc w:val="left"/>
@@ -578,7 +587,7 @@
         <w:pStyle w:val="Heading3"/>
         <w:numPr>
           <w:ilvl w:val="2"/>
-          <w:numId w:val="2"/>
+          <w:numId w:val="3"/>
         </w:numPr>
         <w:bidi w:val="0"/>
         <w:jc w:val="left"/>
@@ -749,7 +758,7 @@
         <w:pStyle w:val="Heading3"/>
         <w:numPr>
           <w:ilvl w:val="2"/>
-          <w:numId w:val="2"/>
+          <w:numId w:val="3"/>
         </w:numPr>
         <w:bidi w:val="0"/>
         <w:jc w:val="left"/>
@@ -764,7 +773,7 @@
         <w:pStyle w:val="Heading3"/>
         <w:numPr>
           <w:ilvl w:val="2"/>
-          <w:numId w:val="2"/>
+          <w:numId w:val="3"/>
         </w:numPr>
         <w:bidi w:val="0"/>
         <w:jc w:val="left"/>
@@ -779,7 +788,7 @@
         <w:pStyle w:val="Heading3"/>
         <w:numPr>
           <w:ilvl w:val="2"/>
-          <w:numId w:val="2"/>
+          <w:numId w:val="3"/>
         </w:numPr>
         <w:bidi w:val="0"/>
         <w:jc w:val="left"/>
@@ -810,6 +819,51 @@
       </w:pPr>
       <w:r>
         <w:rPr/>
+        <w:drawing>
+          <wp:anchor behindDoc="0" distT="0" distB="0" distL="0" distR="0" simplePos="0" locked="0" layoutInCell="1" allowOverlap="1" relativeHeight="5">
+            <wp:simplePos x="0" y="0"/>
+            <wp:positionH relativeFrom="column">
+              <wp:posOffset>-15240</wp:posOffset>
+            </wp:positionH>
+            <wp:positionV relativeFrom="paragraph">
+              <wp:posOffset>-99060</wp:posOffset>
+            </wp:positionV>
+            <wp:extent cx="6332220" cy="1510030"/>
+            <wp:effectExtent l="0" t="0" r="0" b="0"/>
+            <wp:wrapSquare wrapText="largest"/>
+            <wp:docPr id="5" name="Image5" descr=""/>
+            <wp:cNvGraphicFramePr>
+              <a:graphicFrameLocks xmlns:a="http://schemas.openxmlformats.org/drawingml/2006/main" noChangeAspect="1"/>
+            </wp:cNvGraphicFramePr>
+            <a:graphic xmlns:a="http://schemas.openxmlformats.org/drawingml/2006/main">
+              <a:graphicData uri="http://schemas.openxmlformats.org/drawingml/2006/picture">
+                <pic:pic xmlns:pic="http://schemas.openxmlformats.org/drawingml/2006/picture">
+                  <pic:nvPicPr>
+                    <pic:cNvPr id="5" name="Image5" descr=""/>
+                    <pic:cNvPicPr>
+                      <a:picLocks noChangeAspect="1" noChangeArrowheads="1"/>
+                    </pic:cNvPicPr>
+                  </pic:nvPicPr>
+                  <pic:blipFill>
+                    <a:blip r:embed="rId7"/>
+                    <a:stretch>
+                      <a:fillRect/>
+                    </a:stretch>
+                  </pic:blipFill>
+                  <pic:spPr bwMode="auto">
+                    <a:xfrm>
+                      <a:off x="0" y="0"/>
+                      <a:ext cx="6332220" cy="1510030"/>
+                    </a:xfrm>
+                    <a:prstGeom prst="rect">
+                      <a:avLst/>
+                    </a:prstGeom>
+                  </pic:spPr>
+                </pic:pic>
+              </a:graphicData>
+            </a:graphic>
+          </wp:anchor>
+        </w:drawing>
         <w:drawing>
           <wp:anchor behindDoc="0" distT="0" distB="0" distL="0" distR="0" simplePos="0" locked="0" layoutInCell="1" allowOverlap="1" relativeHeight="8">
             <wp:simplePos x="0" y="0"/>
@@ -822,7 +876,7 @@
             <wp:extent cx="5761990" cy="2171065"/>
             <wp:effectExtent l="0" t="0" r="0" b="0"/>
             <wp:wrapTopAndBottom/>
-            <wp:docPr id="5" name="Image7" descr=""/>
+            <wp:docPr id="6" name="Image7" descr=""/>
             <wp:cNvGraphicFramePr>
               <a:graphicFrameLocks xmlns:a="http://schemas.openxmlformats.org/drawingml/2006/main" noChangeAspect="1"/>
             </wp:cNvGraphicFramePr>
@@ -830,13 +884,13 @@
               <a:graphicData uri="http://schemas.openxmlformats.org/drawingml/2006/picture">
                 <pic:pic xmlns:pic="http://schemas.openxmlformats.org/drawingml/2006/picture">
                   <pic:nvPicPr>
-                    <pic:cNvPr id="5" name="Image7" descr=""/>
+                    <pic:cNvPr id="6" name="Image7" descr=""/>
                     <pic:cNvPicPr>
                       <a:picLocks noChangeAspect="1" noChangeArrowheads="1"/>
                     </pic:cNvPicPr>
                   </pic:nvPicPr>
                   <pic:blipFill>
-                    <a:blip r:embed="rId7"/>
+                    <a:blip r:embed="rId8"/>
                     <a:stretch>
                       <a:fillRect/>
                     </a:stretch>
@@ -855,19 +909,85 @@
             </a:graphic>
           </wp:anchor>
         </w:drawing>
+      </w:r>
+    </w:p>
+    <w:p>
+      <w:pPr>
+        <w:pStyle w:val="TextBody"/>
+        <w:bidi w:val="0"/>
+        <w:jc w:val="left"/>
+        <w:rPr/>
+      </w:pPr>
+      <w:r>
+        <w:rPr>
+          <w:b/>
+          <w:bCs/>
+        </w:rPr>
+        <w:t>Content:</w:t>
+      </w:r>
+    </w:p>
+    <w:p>
+      <w:pPr>
+        <w:pStyle w:val="TextBody"/>
+        <w:bidi w:val="0"/>
+        <w:jc w:val="left"/>
+        <w:rPr/>
+      </w:pPr>
+      <w:r>
+        <w:rPr/>
+        <w:t>The data includes the geo location data for the 179 social areas in Düsseldorf with status 2018. The social areas are mapped to the departments and with three exceptions, also to neighborhoods. The key in column "Sozialraum7" is a merged key, in which the last three digits represent the corresponding Neighborhood ID and all digits before that represent the Social Area ID ('Sozialraum4').</w:t>
+      </w:r>
+    </w:p>
+    <w:p>
+      <w:pPr>
+        <w:pStyle w:val="TextBody"/>
+        <w:bidi w:val="0"/>
+        <w:jc w:val="left"/>
+        <w:rPr/>
+      </w:pPr>
+      <w:r>
+        <w:rPr/>
+        <w:t>As transparent in the 'Description' of the DataFrame, the value '0' is appearing three times in the column 'Sozialraum7'. All other values are unique. The three '0' entries need to be further analyzed and decided on how to cope with those.</w:t>
+      </w:r>
+    </w:p>
+    <w:p>
+      <w:pPr>
+        <w:pStyle w:val="Heading3"/>
+        <w:numPr>
+          <w:ilvl w:val="2"/>
+          <w:numId w:val="3"/>
+        </w:numPr>
+        <w:bidi w:val="0"/>
+        <w:jc w:val="left"/>
+        <w:rPr/>
+      </w:pPr>
+      <w:r>
+        <w:rPr/>
+        <w:t>Social Areas (Geographical and Environmental Data)</w:t>
+      </w:r>
+    </w:p>
+    <w:p>
+      <w:pPr>
+        <w:pStyle w:val="TextBody"/>
+        <w:bidi w:val="0"/>
+        <w:jc w:val="left"/>
+        <w:rPr/>
+      </w:pPr>
+      <w:r>
+        <w:rPr/>
         <w:drawing>
-          <wp:anchor behindDoc="0" distT="0" distB="0" distL="0" distR="0" simplePos="0" locked="0" layoutInCell="1" allowOverlap="1" relativeHeight="5">
+          <wp:anchor behindDoc="0" distT="0" distB="0" distL="0" distR="0" simplePos="0" locked="0" layoutInCell="1" allowOverlap="1" relativeHeight="6">
             <wp:simplePos x="0" y="0"/>
             <wp:positionH relativeFrom="column">
-              <wp:posOffset>-15240</wp:posOffset>
+              <wp:posOffset>0</wp:posOffset>
             </wp:positionH>
             <wp:positionV relativeFrom="paragraph">
-              <wp:posOffset>-99060</wp:posOffset>
+              <wp:posOffset>95885</wp:posOffset>
             </wp:positionV>
-            <wp:extent cx="6332220" cy="1510030"/>
+            <wp:extent cx="6332220" cy="1206500"/>
             <wp:effectExtent l="0" t="0" r="0" b="0"/>
-            <wp:wrapSquare wrapText="largest"/>
-            <wp:docPr id="6" name="Image5" descr=""/>
+            <wp:wrapTopAndBottom/>
+            <wp:docPr id="7" name="Image6" descr=""/>
             <wp:cNvGraphicFramePr>
               <a:graphicFrameLocks xmlns:a="http://schemas.openxmlformats.org/drawingml/2006/main" noChangeAspect="1"/>
             </wp:cNvGraphicFramePr>
@@ -875,13 +995,13 @@
               <a:graphicData uri="http://schemas.openxmlformats.org/drawingml/2006/picture">
                 <pic:pic xmlns:pic="http://schemas.openxmlformats.org/drawingml/2006/picture">
                   <pic:nvPicPr>
-                    <pic:cNvPr id="6" name="Image5" descr=""/>
+                    <pic:cNvPr id="7" name="Image6" descr=""/>
                     <pic:cNvPicPr>
                       <a:picLocks noChangeAspect="1" noChangeArrowheads="1"/>
                     </pic:cNvPicPr>
                   </pic:nvPicPr>
                   <pic:blipFill>
-                    <a:blip r:embed="rId8"/>
+                    <a:blip r:embed="rId9"/>
                     <a:stretch>
                       <a:fillRect/>
                     </a:stretch>
@@ -889,7 +1009,7 @@
                   <pic:spPr bwMode="auto">
                     <a:xfrm>
                       <a:off x="0" y="0"/>
-                      <a:ext cx="6332220" cy="1510030"/>
+                      <a:ext cx="6332220" cy="1206500"/>
                     </a:xfrm>
                     <a:prstGeom prst="rect">
                       <a:avLst/>
@@ -900,72 +1020,6 @@
             </a:graphic>
           </wp:anchor>
         </w:drawing>
-      </w:r>
-    </w:p>
-    <w:p>
-      <w:pPr>
-        <w:pStyle w:val="TextBody"/>
-        <w:bidi w:val="0"/>
-        <w:jc w:val="left"/>
-        <w:rPr/>
-      </w:pPr>
-      <w:r>
-        <w:rPr>
-          <w:b/>
-          <w:bCs/>
-        </w:rPr>
-        <w:t>Content:</w:t>
-      </w:r>
-    </w:p>
-    <w:p>
-      <w:pPr>
-        <w:pStyle w:val="TextBody"/>
-        <w:bidi w:val="0"/>
-        <w:jc w:val="left"/>
-        <w:rPr/>
-      </w:pPr>
-      <w:r>
-        <w:rPr/>
-        <w:t>The data includes the geo location data for the 179 social areas in Düsseldorf with status 2018. The social areas are mapped to the departments and with three exceptions, also to neighborhoods. The key in column "Sozialraum7" is a merged key, in which the last three digits represent the corresponding Neighborhood ID and all digits before that represent the Social Area ID ('Sozialraum4').</w:t>
-      </w:r>
-    </w:p>
-    <w:p>
-      <w:pPr>
-        <w:pStyle w:val="TextBody"/>
-        <w:bidi w:val="0"/>
-        <w:jc w:val="left"/>
-        <w:rPr/>
-      </w:pPr>
-      <w:r>
-        <w:rPr/>
-        <w:t>As transparent in the 'Description' of the DataFrame, the value '0' is appearing three times in the column 'Sozialraum7'. All other values are unique. The three '0' entries need to be further analyzed and decided on how to cope with those.</w:t>
-      </w:r>
-    </w:p>
-    <w:p>
-      <w:pPr>
-        <w:pStyle w:val="Heading3"/>
-        <w:numPr>
-          <w:ilvl w:val="2"/>
-          <w:numId w:val="2"/>
-        </w:numPr>
-        <w:bidi w:val="0"/>
-        <w:jc w:val="left"/>
-        <w:rPr/>
-      </w:pPr>
-      <w:r>
-        <w:rPr/>
-        <w:t>Social Areas (Geographical and Environmental Data)</w:t>
-      </w:r>
-    </w:p>
-    <w:p>
-      <w:pPr>
-        <w:pStyle w:val="TextBody"/>
-        <w:bidi w:val="0"/>
-        <w:jc w:val="left"/>
-        <w:rPr/>
-      </w:pPr>
-      <w:r>
-        <w:rPr/>
         <w:drawing>
           <wp:anchor behindDoc="0" distT="0" distB="0" distL="0" distR="0" simplePos="0" locked="0" layoutInCell="1" allowOverlap="1" relativeHeight="9">
             <wp:simplePos x="0" y="0"/>
@@ -978,7 +1032,7 @@
             <wp:extent cx="6332220" cy="2275840"/>
             <wp:effectExtent l="0" t="0" r="0" b="0"/>
             <wp:wrapTopAndBottom/>
-            <wp:docPr id="7" name="Image8" descr=""/>
+            <wp:docPr id="8" name="Image8" descr=""/>
             <wp:cNvGraphicFramePr>
               <a:graphicFrameLocks xmlns:a="http://schemas.openxmlformats.org/drawingml/2006/main" noChangeAspect="1"/>
             </wp:cNvGraphicFramePr>
@@ -986,13 +1040,13 @@
               <a:graphicData uri="http://schemas.openxmlformats.org/drawingml/2006/picture">
                 <pic:pic xmlns:pic="http://schemas.openxmlformats.org/drawingml/2006/picture">
                   <pic:nvPicPr>
-                    <pic:cNvPr id="7" name="Image8" descr=""/>
+                    <pic:cNvPr id="8" name="Image8" descr=""/>
                     <pic:cNvPicPr>
                       <a:picLocks noChangeAspect="1" noChangeArrowheads="1"/>
                     </pic:cNvPicPr>
                   </pic:nvPicPr>
                   <pic:blipFill>
-                    <a:blip r:embed="rId9"/>
+                    <a:blip r:embed="rId10"/>
                     <a:stretch>
                       <a:fillRect/>
                     </a:stretch>
@@ -1011,19 +1065,172 @@
             </a:graphic>
           </wp:anchor>
         </w:drawing>
+      </w:r>
+    </w:p>
+    <w:p>
+      <w:pPr>
+        <w:pStyle w:val="TextBody"/>
+        <w:bidi w:val="0"/>
+        <w:jc w:val="left"/>
+        <w:rPr/>
+      </w:pPr>
+      <w:r>
+        <w:rPr>
+          <w:b/>
+          <w:bCs/>
+        </w:rPr>
+        <w:t>Content:</w:t>
+      </w:r>
+    </w:p>
+    <w:p>
+      <w:pPr>
+        <w:pStyle w:val="TextBody"/>
+        <w:bidi w:val="0"/>
+        <w:jc w:val="left"/>
+        <w:rPr/>
+      </w:pPr>
+      <w:r>
+        <w:rPr/>
+        <w:t>The data includes the geographic and environmental data for the 179 social areas in Düsseldorf with status 2016. Besides the general information of the corresponding department, social area ID and total size in hectare, the data comprises of four different figures that can be summed up in three social characteristics:</w:t>
+      </w:r>
+    </w:p>
+    <w:p>
+      <w:pPr>
+        <w:pStyle w:val="TextBody"/>
+        <w:bidi w:val="0"/>
+        <w:jc w:val="left"/>
+        <w:rPr/>
+      </w:pPr>
+      <w:r>
+        <w:rPr/>
+      </w:r>
+    </w:p>
+    <w:p>
+      <w:pPr>
+        <w:pStyle w:val="TextBody"/>
+        <w:bidi w:val="0"/>
+        <w:jc w:val="left"/>
+        <w:rPr/>
+      </w:pPr>
+      <w:r>
+        <w:rPr/>
+        <w:t>1) Population density: Population per square kilometre.</w:t>
+      </w:r>
+    </w:p>
+    <w:p>
+      <w:pPr>
+        <w:pStyle w:val="TextBody"/>
+        <w:bidi w:val="0"/>
+        <w:jc w:val="left"/>
+        <w:rPr/>
+      </w:pPr>
+      <w:r>
+        <w:rPr/>
+        <w:t>2) Land use: Percentage of area used as living spaces or green spaces.</w:t>
+      </w:r>
+    </w:p>
+    <w:p>
+      <w:pPr>
+        <w:pStyle w:val="TextBody"/>
+        <w:bidi w:val="0"/>
+        <w:jc w:val="left"/>
+        <w:rPr/>
+      </w:pPr>
+      <w:r>
+        <w:rPr/>
+        <w:t>3) Noise pollution: Percentage of population affected by traffic noise.</w:t>
+      </w:r>
+    </w:p>
+    <w:p>
+      <w:pPr>
+        <w:pStyle w:val="TextBody"/>
+        <w:bidi w:val="0"/>
+        <w:jc w:val="left"/>
+        <w:rPr/>
+      </w:pPr>
+      <w:r>
+        <w:rPr/>
+      </w:r>
+    </w:p>
+    <w:p>
+      <w:pPr>
+        <w:pStyle w:val="TextBody"/>
+        <w:bidi w:val="0"/>
+        <w:jc w:val="left"/>
+        <w:rPr/>
+      </w:pPr>
+      <w:r>
+        <w:rPr/>
+        <w:t>This data will be aggregated on neighborhood level and combined with the information about recommended venues in the neighborhood (provided by foursquare) to cluster the neighborhoods.</w:t>
+      </w:r>
+    </w:p>
+    <w:p>
+      <w:pPr>
+        <w:pStyle w:val="Heading3"/>
+        <w:numPr>
+          <w:ilvl w:val="2"/>
+          <w:numId w:val="2"/>
+        </w:numPr>
+        <w:rPr/>
+      </w:pPr>
+      <w:r>
+        <w:rPr/>
+      </w:r>
+    </w:p>
+    <w:p>
+      <w:pPr>
+        <w:pStyle w:val="TextBody"/>
+        <w:rPr/>
+      </w:pPr>
+      <w:r>
+        <w:rPr/>
+      </w:r>
+    </w:p>
+    <w:p>
+      <w:pPr>
+        <w:pStyle w:val="TextBody"/>
+        <w:rPr/>
+      </w:pPr>
+      <w:r>
+        <w:rPr/>
+      </w:r>
+    </w:p>
+    <w:p>
+      <w:pPr>
+        <w:pStyle w:val="Heading3"/>
+        <w:numPr>
+          <w:ilvl w:val="2"/>
+          <w:numId w:val="2"/>
+        </w:numPr>
+        <w:rPr/>
+      </w:pPr>
+      <w:r>
+        <w:rPr/>
+        <w:t>Recommended Venues</w:t>
+      </w:r>
+    </w:p>
+    <w:p>
+      <w:pPr>
+        <w:pStyle w:val="TextBody"/>
+        <w:bidi w:val="0"/>
+        <w:spacing w:before="0" w:after="140"/>
+        <w:jc w:val="left"/>
+        <w:rPr/>
+      </w:pPr>
+      <w:r>
         <w:drawing>
-          <wp:anchor behindDoc="0" distT="0" distB="0" distL="0" distR="0" simplePos="0" locked="0" layoutInCell="1" allowOverlap="1" relativeHeight="6">
+          <wp:anchor behindDoc="0" distT="0" distB="0" distL="0" distR="0" simplePos="0" locked="0" layoutInCell="1" allowOverlap="1" relativeHeight="10">
             <wp:simplePos x="0" y="0"/>
             <wp:positionH relativeFrom="column">
-              <wp:posOffset>0</wp:posOffset>
+              <wp:align>center</wp:align>
             </wp:positionH>
             <wp:positionV relativeFrom="paragraph">
-              <wp:posOffset>95885</wp:posOffset>
+              <wp:posOffset>635</wp:posOffset>
             </wp:positionV>
-            <wp:extent cx="6332220" cy="1206500"/>
+            <wp:extent cx="6332220" cy="1339215"/>
             <wp:effectExtent l="0" t="0" r="0" b="0"/>
             <wp:wrapTopAndBottom/>
-            <wp:docPr id="8" name="Image6" descr=""/>
+            <wp:docPr id="9" name="Image9" descr=""/>
             <wp:cNvGraphicFramePr>
               <a:graphicFrameLocks xmlns:a="http://schemas.openxmlformats.org/drawingml/2006/main" noChangeAspect="1"/>
             </wp:cNvGraphicFramePr>
@@ -1031,13 +1238,13 @@
               <a:graphicData uri="http://schemas.openxmlformats.org/drawingml/2006/picture">
                 <pic:pic xmlns:pic="http://schemas.openxmlformats.org/drawingml/2006/picture">
                   <pic:nvPicPr>
-                    <pic:cNvPr id="8" name="Image6" descr=""/>
+                    <pic:cNvPr id="9" name="Image9" descr=""/>
                     <pic:cNvPicPr>
                       <a:picLocks noChangeAspect="1" noChangeArrowheads="1"/>
                     </pic:cNvPicPr>
                   </pic:nvPicPr>
                   <pic:blipFill>
-                    <a:blip r:embed="rId10"/>
+                    <a:blip r:embed="rId11"/>
                     <a:stretch>
                       <a:fillRect/>
                     </a:stretch>
@@ -1045,7 +1252,7 @@
                   <pic:spPr bwMode="auto">
                     <a:xfrm>
                       <a:off x="0" y="0"/>
-                      <a:ext cx="6332220" cy="1206500"/>
+                      <a:ext cx="6332220" cy="1339215"/>
                     </a:xfrm>
                     <a:prstGeom prst="rect">
                       <a:avLst/>
@@ -1056,15 +1263,52 @@
             </a:graphic>
           </wp:anchor>
         </w:drawing>
-      </w:r>
-    </w:p>
-    <w:p>
-      <w:pPr>
-        <w:pStyle w:val="TextBody"/>
-        <w:bidi w:val="0"/>
-        <w:jc w:val="left"/>
-        <w:rPr/>
-      </w:pPr>
+        <w:drawing>
+          <wp:anchor behindDoc="0" distT="0" distB="0" distL="0" distR="0" simplePos="0" locked="0" layoutInCell="1" allowOverlap="1" relativeHeight="11">
+            <wp:simplePos x="0" y="0"/>
+            <wp:positionH relativeFrom="column">
+              <wp:posOffset>-19050</wp:posOffset>
+            </wp:positionH>
+            <wp:positionV relativeFrom="paragraph">
+              <wp:posOffset>1550670</wp:posOffset>
+            </wp:positionV>
+            <wp:extent cx="5875655" cy="2447290"/>
+            <wp:effectExtent l="0" t="0" r="0" b="0"/>
+            <wp:wrapTopAndBottom/>
+            <wp:docPr id="10" name="Image10" descr=""/>
+            <wp:cNvGraphicFramePr>
+              <a:graphicFrameLocks xmlns:a="http://schemas.openxmlformats.org/drawingml/2006/main" noChangeAspect="1"/>
+            </wp:cNvGraphicFramePr>
+            <a:graphic xmlns:a="http://schemas.openxmlformats.org/drawingml/2006/main">
+              <a:graphicData uri="http://schemas.openxmlformats.org/drawingml/2006/picture">
+                <pic:pic xmlns:pic="http://schemas.openxmlformats.org/drawingml/2006/picture">
+                  <pic:nvPicPr>
+                    <pic:cNvPr id="10" name="Image10" descr=""/>
+                    <pic:cNvPicPr>
+                      <a:picLocks noChangeAspect="1" noChangeArrowheads="1"/>
+                    </pic:cNvPicPr>
+                  </pic:nvPicPr>
+                  <pic:blipFill>
+                    <a:blip r:embed="rId12"/>
+                    <a:stretch>
+                      <a:fillRect/>
+                    </a:stretch>
+                  </pic:blipFill>
+                  <pic:spPr bwMode="auto">
+                    <a:xfrm>
+                      <a:off x="0" y="0"/>
+                      <a:ext cx="5875655" cy="2447290"/>
+                    </a:xfrm>
+                    <a:prstGeom prst="rect">
+                      <a:avLst/>
+                    </a:prstGeom>
+                  </pic:spPr>
+                </pic:pic>
+              </a:graphicData>
+            </a:graphic>
+          </wp:anchor>
+        </w:drawing>
+      </w:r>
       <w:r>
         <w:rPr>
           <w:b/>
@@ -1077,119 +1321,62 @@
       <w:pPr>
         <w:pStyle w:val="TextBody"/>
         <w:bidi w:val="0"/>
-        <w:jc w:val="left"/>
-        <w:rPr/>
-      </w:pPr>
-      <w:r>
-        <w:rPr/>
-        <w:t>The data includes the geographic and environmental data for the 179 social areas in Düsseldorf with status 2016. Besides the general information of the corresponding department, social area ID and total size in hectare, the data comprises of four different figures that can be summed up in three social characteristics:</w:t>
-      </w:r>
-    </w:p>
-    <w:p>
-      <w:pPr>
-        <w:pStyle w:val="TextBody"/>
-        <w:bidi w:val="0"/>
-        <w:jc w:val="left"/>
-        <w:rPr/>
-      </w:pPr>
-      <w:r>
-        <w:rPr/>
-      </w:r>
-    </w:p>
-    <w:p>
-      <w:pPr>
-        <w:pStyle w:val="TextBody"/>
-        <w:bidi w:val="0"/>
-        <w:jc w:val="left"/>
-        <w:rPr/>
-      </w:pPr>
-      <w:r>
-        <w:rPr/>
-        <w:t>1) Population density: Population per square kilometre.</w:t>
-      </w:r>
-    </w:p>
-    <w:p>
-      <w:pPr>
-        <w:pStyle w:val="TextBody"/>
-        <w:bidi w:val="0"/>
-        <w:jc w:val="left"/>
-        <w:rPr/>
-      </w:pPr>
-      <w:r>
-        <w:rPr/>
-        <w:t>2) Land use: Percentage of area used as living spaces or green spaces.</w:t>
-      </w:r>
-    </w:p>
-    <w:p>
-      <w:pPr>
-        <w:pStyle w:val="TextBody"/>
-        <w:bidi w:val="0"/>
-        <w:jc w:val="left"/>
-        <w:rPr/>
-      </w:pPr>
-      <w:r>
-        <w:rPr/>
-        <w:t>3) Noise pollution: Percentage of population affected by traffic noise.</w:t>
-      </w:r>
-    </w:p>
-    <w:p>
-      <w:pPr>
-        <w:pStyle w:val="TextBody"/>
-        <w:bidi w:val="0"/>
-        <w:jc w:val="left"/>
-        <w:rPr/>
-      </w:pPr>
-      <w:r>
-        <w:rPr/>
-      </w:r>
-    </w:p>
-    <w:p>
-      <w:pPr>
-        <w:pStyle w:val="TextBody"/>
-        <w:bidi w:val="0"/>
-        <w:jc w:val="left"/>
-        <w:rPr/>
-      </w:pPr>
-      <w:r>
-        <w:rPr/>
-        <w:t>This data will be aggregated on neighborhood level and combined with the information about recommended venues in the neighborhood (provided by foursquare) to cluster the neighborhoods.</w:t>
-      </w:r>
-    </w:p>
-    <w:p>
-      <w:pPr>
-        <w:pStyle w:val="Heading3"/>
-        <w:rPr/>
-      </w:pPr>
-      <w:r>
-        <w:rPr/>
-      </w:r>
-    </w:p>
-    <w:p>
-      <w:pPr>
-        <w:pStyle w:val="TextBody"/>
-        <w:rPr/>
-      </w:pPr>
-      <w:r>
-        <w:rPr/>
-      </w:r>
-    </w:p>
-    <w:p>
-      <w:pPr>
-        <w:pStyle w:val="TextBody"/>
-        <w:rPr/>
-      </w:pPr>
-      <w:r>
-        <w:rPr/>
-      </w:r>
-    </w:p>
-    <w:p>
-      <w:pPr>
-        <w:pStyle w:val="Heading3"/>
-        <w:rPr/>
-      </w:pPr>
-      <w:r>
-        <w:rPr/>
-        <w:t>Recommended Venues</w:t>
+        <w:spacing w:before="0" w:after="140"/>
+        <w:jc w:val="left"/>
+        <w:rPr/>
+      </w:pPr>
+      <w:r>
+        <w:rPr/>
+        <w:t>The data consists of the Neighborhood ID and the geo coordinates of its centre as well as the venue name, its geo coordinates and the ID of the category it has been assigned to. This data will be aggregated on neighborhood and category level to get the count of the venues per category per neighborhood. This will provide a set of features that allows a clustering of similar neighborhoods based on the recommended venues.</w:t>
+      </w:r>
+    </w:p>
+    <w:p>
+      <w:pPr>
+        <w:pStyle w:val="TextBody"/>
+        <w:bidi w:val="0"/>
+        <w:spacing w:before="0" w:after="140"/>
+        <w:jc w:val="left"/>
+        <w:rPr/>
+      </w:pPr>
+      <w:r>
+        <w:rPr/>
+      </w:r>
+    </w:p>
+    <w:p>
+      <w:pPr>
+        <w:pStyle w:val="TextBody"/>
+        <w:bidi w:val="0"/>
+        <w:spacing w:before="0" w:after="140"/>
+        <w:jc w:val="left"/>
+        <w:rPr/>
+      </w:pPr>
+      <w:r>
+        <w:rPr/>
+        <w:t>As foursquare provides a hierarchical tree for the venue categories, it needs to analysed, if all venues have been categorized on the same hierarchical level, before performing the aggregation. This should provide sligthly less accurate but more consistent results, as e.g. a chinese restaurant could be categorized in one case as 'Asian' (level 2) and in another case as 'Chinese' (level 3). Both categorizations would be correct, but the clustering model would not recognize them as being the same. After the analysis on the categories provided, it will be decided on which level of the hierarchy all venues will be harmonized.</w:t>
+      </w:r>
+    </w:p>
+    <w:p>
+      <w:pPr>
+        <w:pStyle w:val="TextBody"/>
+        <w:bidi w:val="0"/>
+        <w:spacing w:before="0" w:after="140"/>
+        <w:jc w:val="left"/>
+        <w:rPr/>
+      </w:pPr>
+      <w:r>
+        <w:rPr/>
+      </w:r>
+    </w:p>
+    <w:p>
+      <w:pPr>
+        <w:pStyle w:val="TextBody"/>
+        <w:bidi w:val="0"/>
+        <w:spacing w:before="0" w:after="140"/>
+        <w:jc w:val="left"/>
+        <w:rPr/>
+      </w:pPr>
+      <w:r>
+        <w:rPr/>
       </w:r>
     </w:p>
     <w:p>
@@ -1402,11 +1589,104 @@
       </w:pPr>
     </w:lvl>
   </w:abstractNum>
+  <w:abstractNum w:abstractNumId="3">
+    <w:lvl w:ilvl="0">
+      <w:start w:val="1"/>
+      <w:numFmt w:val="decimal"/>
+      <w:lvlText w:val="%1"/>
+      <w:lvlJc w:val="left"/>
+      <w:pPr>
+        <w:ind w:left="0" w:hanging="0"/>
+      </w:pPr>
+    </w:lvl>
+    <w:lvl w:ilvl="1">
+      <w:start w:val="1"/>
+      <w:numFmt w:val="decimal"/>
+      <w:lvlText w:val="%1.%2"/>
+      <w:lvlJc w:val="left"/>
+      <w:pPr>
+        <w:ind w:left="0" w:hanging="0"/>
+      </w:pPr>
+    </w:lvl>
+    <w:lvl w:ilvl="2">
+      <w:start w:val="1"/>
+      <w:numFmt w:val="none"/>
+      <w:suff w:val="nothing"/>
+      <w:lvlText w:val=""/>
+      <w:lvlJc w:val="left"/>
+      <w:pPr>
+        <w:ind w:left="0" w:hanging="0"/>
+      </w:pPr>
+    </w:lvl>
+    <w:lvl w:ilvl="3">
+      <w:start w:val="1"/>
+      <w:numFmt w:val="none"/>
+      <w:suff w:val="nothing"/>
+      <w:lvlText w:val=""/>
+      <w:lvlJc w:val="left"/>
+      <w:pPr>
+        <w:ind w:left="0" w:hanging="0"/>
+      </w:pPr>
+    </w:lvl>
+    <w:lvl w:ilvl="4">
+      <w:start w:val="1"/>
+      <w:numFmt w:val="none"/>
+      <w:suff w:val="nothing"/>
+      <w:lvlText w:val=""/>
+      <w:lvlJc w:val="left"/>
+      <w:pPr>
+        <w:ind w:left="0" w:hanging="0"/>
+      </w:pPr>
+    </w:lvl>
+    <w:lvl w:ilvl="5">
+      <w:start w:val="1"/>
+      <w:numFmt w:val="none"/>
+      <w:suff w:val="nothing"/>
+      <w:lvlText w:val=""/>
+      <w:lvlJc w:val="left"/>
+      <w:pPr>
+        <w:ind w:left="0" w:hanging="0"/>
+      </w:pPr>
+    </w:lvl>
+    <w:lvl w:ilvl="6">
+      <w:start w:val="1"/>
+      <w:numFmt w:val="none"/>
+      <w:suff w:val="nothing"/>
+      <w:lvlText w:val=""/>
+      <w:lvlJc w:val="left"/>
+      <w:pPr>
+        <w:ind w:left="0" w:hanging="0"/>
+      </w:pPr>
+    </w:lvl>
+    <w:lvl w:ilvl="7">
+      <w:start w:val="1"/>
+      <w:numFmt w:val="none"/>
+      <w:suff w:val="nothing"/>
+      <w:lvlText w:val=""/>
+      <w:lvlJc w:val="left"/>
+      <w:pPr>
+        <w:ind w:left="0" w:hanging="0"/>
+      </w:pPr>
+    </w:lvl>
+    <w:lvl w:ilvl="8">
+      <w:start w:val="1"/>
+      <w:numFmt w:val="none"/>
+      <w:suff w:val="nothing"/>
+      <w:lvlText w:val=""/>
+      <w:lvlJc w:val="left"/>
+      <w:pPr>
+        <w:ind w:left="0" w:hanging="0"/>
+      </w:pPr>
+    </w:lvl>
+  </w:abstractNum>
   <w:num w:numId="1">
     <w:abstractNumId w:val="1"/>
   </w:num>
   <w:num w:numId="2">
     <w:abstractNumId w:val="2"/>
+  </w:num>
+  <w:num w:numId="3">
+    <w:abstractNumId w:val="3"/>
   </w:num>
 </w:numbering>
 </file>
@@ -1418,6 +1698,7 @@
       <w:rPr>
         <w:rFonts w:ascii="Liberation Serif" w:hAnsi="Liberation Serif" w:eastAsia="Noto Serif CJK SC" w:cs="Droid Sans Devanagari"/>
         <w:kern w:val="2"/>
+        <w:sz w:val="20"/>
         <w:szCs w:val="24"/>
         <w:lang w:val="en-US" w:eastAsia="zh-CN" w:bidi="hi-IN"/>
       </w:rPr>

</xml_diff>

<commit_message>
Minor formatting correction in Report.
</commit_message>
<xml_diff>
--- a/Report/Report - Week 1.docx
+++ b/Report/Report - Week 1.docx
@@ -757,24 +757,32 @@
       <w:pPr>
         <w:pStyle w:val="Heading3"/>
         <w:numPr>
-          <w:ilvl w:val="2"/>
-          <w:numId w:val="3"/>
+          <w:ilvl w:val="0"/>
+          <w:numId w:val="0"/>
         </w:numPr>
         <w:bidi w:val="0"/>
-        <w:jc w:val="left"/>
-        <w:rPr/>
-      </w:pPr>
-      <w:r>
-        <w:rPr/>
-      </w:r>
-    </w:p>
-    <w:p>
-      <w:pPr>
-        <w:pStyle w:val="Heading3"/>
-        <w:numPr>
-          <w:ilvl w:val="2"/>
-          <w:numId w:val="3"/>
-        </w:numPr>
+        <w:ind w:left="0" w:hanging="0"/>
+        <w:jc w:val="left"/>
+        <w:rPr/>
+      </w:pPr>
+      <w:r>
+        <w:rPr/>
+      </w:r>
+    </w:p>
+    <w:p>
+      <w:pPr>
+        <w:pStyle w:val="TextBody"/>
+        <w:bidi w:val="0"/>
+        <w:jc w:val="left"/>
+        <w:rPr/>
+      </w:pPr>
+      <w:r>
+        <w:rPr/>
+      </w:r>
+    </w:p>
+    <w:p>
+      <w:pPr>
+        <w:pStyle w:val="TextBody"/>
         <w:bidi w:val="0"/>
         <w:jc w:val="left"/>
         <w:rPr/>
@@ -948,6 +956,17 @@
       <w:r>
         <w:rPr/>
         <w:t>As transparent in the 'Description' of the DataFrame, the value '0' is appearing three times in the column 'Sozialraum7'. All other values are unique. The three '0' entries need to be further analyzed and decided on how to cope with those.</w:t>
+      </w:r>
+    </w:p>
+    <w:p>
+      <w:pPr>
+        <w:pStyle w:val="TextBody"/>
+        <w:bidi w:val="0"/>
+        <w:jc w:val="left"/>
+        <w:rPr/>
+      </w:pPr>
+      <w:r>
+        <w:rPr/>
       </w:r>
     </w:p>
     <w:p>

</xml_diff>